<commit_message>
adds conects DB(fixed meniu and convert to numeric selectbox)
</commit_message>
<xml_diff>
--- a/TL-Ciobanu_Cristalin-IA-212.docx
+++ b/TL-Ciobanu_Cristalin-IA-212.docx
@@ -223,15 +223,7 @@
     <w:p>
       <w:pPr>
         <w:pStyle w:val="a4"/>
-        <w:rPr>
-          <w:i/>
-          <w:sz w:val="20"/>
-        </w:rPr>
-      </w:pPr>
-    </w:p>
-    <w:p>
-      <w:pPr>
-        <w:pStyle w:val="a4"/>
+        <w:jc w:val="both"/>
         <w:rPr>
           <w:i/>
           <w:sz w:val="20"/>
@@ -338,6 +330,46 @@
               </w:rPr>
               <w:t>Ciobanu Cristalin</w:t>
             </w:r>
+          </w:p>
+        </w:tc>
+      </w:tr>
+      <w:tr>
+        <w:trPr>
+          <w:trHeight w:val="799"/>
+        </w:trPr>
+        <w:tc>
+          <w:tcPr>
+            <w:tcW w:w="2840" w:type="dxa"/>
+          </w:tcPr>
+          <w:p>
+            <w:pPr>
+              <w:pStyle w:val="TableParagraph"/>
+              <w:spacing w:line="354" w:lineRule="exact"/>
+              <w:ind w:left="200"/>
+              <w:rPr>
+                <w:bCs w:val="0"/>
+                <w:i w:val="0"/>
+                <w:iCs w:val="0"/>
+                <w:sz w:val="32"/>
+              </w:rPr>
+            </w:pPr>
+          </w:p>
+        </w:tc>
+        <w:tc>
+          <w:tcPr>
+            <w:tcW w:w="2806" w:type="dxa"/>
+          </w:tcPr>
+          <w:p>
+            <w:pPr>
+              <w:pStyle w:val="TableParagraph"/>
+              <w:spacing w:line="354" w:lineRule="exact"/>
+              <w:rPr>
+                <w:bCs w:val="0"/>
+                <w:i w:val="0"/>
+                <w:iCs w:val="0"/>
+                <w:sz w:val="32"/>
+              </w:rPr>
+            </w:pPr>
           </w:p>
         </w:tc>
       </w:tr>
@@ -459,40 +491,16 @@
               <w:t xml:space="preserve"> </w:t>
             </w:r>
           </w:p>
-        </w:tc>
-      </w:tr>
-      <w:tr>
-        <w:trPr>
-          <w:trHeight w:val="666"/>
-        </w:trPr>
-        <w:tc>
-          <w:tcPr>
-            <w:tcW w:w="2840" w:type="dxa"/>
-          </w:tcPr>
           <w:p>
             <w:pPr>
               <w:pStyle w:val="TableParagraph"/>
-              <w:spacing w:line="256" w:lineRule="auto"/>
+              <w:spacing w:line="276" w:lineRule="auto"/>
+              <w:ind w:right="181"/>
               <w:rPr>
-                <w:b w:val="0"/>
-                <w:sz w:val="26"/>
-                <w:lang w:val="fr-FR"/>
-              </w:rPr>
-            </w:pPr>
-          </w:p>
-        </w:tc>
-        <w:tc>
-          <w:tcPr>
-            <w:tcW w:w="2806" w:type="dxa"/>
-          </w:tcPr>
-          <w:p>
-            <w:pPr>
-              <w:pStyle w:val="TableParagraph"/>
-              <w:spacing w:before="120" w:line="256" w:lineRule="auto"/>
-              <w:ind w:right="203"/>
-              <w:jc w:val="right"/>
-              <w:rPr>
-                <w:sz w:val="22"/>
+                <w:bCs w:val="0"/>
+                <w:i w:val="0"/>
+                <w:iCs w:val="0"/>
+                <w:sz w:val="32"/>
               </w:rPr>
             </w:pPr>
           </w:p>
@@ -602,6 +610,7 @@
           <w:docPartUnique/>
         </w:docPartObj>
       </w:sdtPr>
+      <w:sdtEndPr/>
       <w:sdtContent>
         <w:p>
           <w:pPr>
@@ -654,7 +663,7 @@
             </w:rPr>
             <w:fldChar w:fldCharType="separate"/>
           </w:r>
-          <w:hyperlink w:anchor="_Toc162612790" w:history="1">
+          <w:hyperlink w:anchor="_Toc162801975" w:history="1">
             <w:r>
               <w:rPr>
                 <w:rStyle w:val="a8"/>
@@ -677,7 +686,7 @@
               <w:rPr>
                 <w:webHidden/>
               </w:rPr>
-              <w:instrText xml:space="preserve"> PAGEREF _Toc162612790 \h </w:instrText>
+              <w:instrText xml:space="preserve"> PAGEREF _Toc162801975 \h </w:instrText>
             </w:r>
             <w:r>
               <w:rPr>
@@ -716,7 +725,7 @@
               <w:lang w:val="en-US" w:eastAsia="en-US" w:bidi="ar-SA"/>
             </w:rPr>
           </w:pPr>
-          <w:hyperlink w:anchor="_Toc162612791" w:history="1">
+          <w:hyperlink w:anchor="_Toc162801976" w:history="1">
             <w:r>
               <w:rPr>
                 <w:rStyle w:val="a8"/>
@@ -763,7 +772,7 @@
               <w:rPr>
                 <w:webHidden/>
               </w:rPr>
-              <w:instrText xml:space="preserve"> PAGEREF _Toc162612791 \h </w:instrText>
+              <w:instrText xml:space="preserve"> PAGEREF _Toc162801976 \h </w:instrText>
             </w:r>
             <w:r>
               <w:rPr>
@@ -800,7 +809,7 @@
               <w:lang w:val="en-US" w:eastAsia="en-US" w:bidi="ar-SA"/>
             </w:rPr>
           </w:pPr>
-          <w:hyperlink w:anchor="_Toc162612793" w:history="1">
+          <w:hyperlink w:anchor="_Toc162801978" w:history="1">
             <w:r>
               <w:rPr>
                 <w:rStyle w:val="a8"/>
@@ -838,7 +847,7 @@
               <w:rPr>
                 <w:webHidden/>
               </w:rPr>
-              <w:instrText xml:space="preserve"> PAGEREF _Toc162612793 \h </w:instrText>
+              <w:instrText xml:space="preserve"> PAGEREF _Toc162801978 \h </w:instrText>
             </w:r>
             <w:r>
               <w:rPr>
@@ -875,7 +884,7 @@
               <w:lang w:val="en-US" w:eastAsia="en-US" w:bidi="ar-SA"/>
             </w:rPr>
           </w:pPr>
-          <w:hyperlink w:anchor="_Toc162612794" w:history="1">
+          <w:hyperlink w:anchor="_Toc162801979" w:history="1">
             <w:r>
               <w:rPr>
                 <w:rStyle w:val="a8"/>
@@ -913,7 +922,7 @@
               <w:rPr>
                 <w:webHidden/>
               </w:rPr>
-              <w:instrText xml:space="preserve"> PAGEREF _Toc162612794 \h </w:instrText>
+              <w:instrText xml:space="preserve"> PAGEREF _Toc162801979 \h </w:instrText>
             </w:r>
             <w:r>
               <w:rPr>
@@ -950,7 +959,7 @@
               <w:lang w:val="en-US" w:eastAsia="en-US" w:bidi="ar-SA"/>
             </w:rPr>
           </w:pPr>
-          <w:hyperlink w:anchor="_Toc162612795" w:history="1">
+          <w:hyperlink w:anchor="_Toc162801980" w:history="1">
             <w:r>
               <w:rPr>
                 <w:rStyle w:val="a8"/>
@@ -988,7 +997,7 @@
               <w:rPr>
                 <w:webHidden/>
               </w:rPr>
-              <w:instrText xml:space="preserve"> PAGEREF _Toc162612795 \h </w:instrText>
+              <w:instrText xml:space="preserve"> PAGEREF _Toc162801980 \h </w:instrText>
             </w:r>
             <w:r>
               <w:rPr>
@@ -1025,7 +1034,7 @@
               <w:lang w:val="en-US" w:eastAsia="en-US" w:bidi="ar-SA"/>
             </w:rPr>
           </w:pPr>
-          <w:hyperlink w:anchor="_Toc162612796" w:history="1">
+          <w:hyperlink w:anchor="_Toc162801981" w:history="1">
             <w:r>
               <w:rPr>
                 <w:rStyle w:val="a8"/>
@@ -1045,7 +1054,7 @@
               <w:rPr>
                 <w:rStyle w:val="a8"/>
               </w:rPr>
-              <w:t>Instrumente utilizate</w:t>
+              <w:t>Platforme medicale pentru telemedicină și asistența virtuală</w:t>
             </w:r>
             <w:r>
               <w:rPr>
@@ -1063,7 +1072,7 @@
               <w:rPr>
                 <w:webHidden/>
               </w:rPr>
-              <w:instrText xml:space="preserve"> PAGEREF _Toc162612796 \h </w:instrText>
+              <w:instrText xml:space="preserve"> PAGEREF _Toc162801981 \h </w:instrText>
             </w:r>
             <w:r>
               <w:rPr>
@@ -1092,81 +1101,6 @@
         </w:p>
         <w:p>
           <w:pPr>
-            <w:pStyle w:val="21"/>
-            <w:rPr>
-              <w:rFonts w:asciiTheme="minorHAnsi" w:eastAsiaTheme="minorEastAsia" w:hAnsiTheme="minorHAnsi" w:cstheme="minorBidi"/>
-              <w:sz w:val="22"/>
-              <w:szCs w:val="22"/>
-              <w:lang w:val="en-US" w:eastAsia="en-US" w:bidi="ar-SA"/>
-            </w:rPr>
-          </w:pPr>
-          <w:hyperlink w:anchor="_Toc162612797" w:history="1">
-            <w:r>
-              <w:rPr>
-                <w:rStyle w:val="a8"/>
-              </w:rPr>
-              <w:t>1.5</w:t>
-            </w:r>
-            <w:r>
-              <w:rPr>
-                <w:rFonts w:asciiTheme="minorHAnsi" w:eastAsiaTheme="minorEastAsia" w:hAnsiTheme="minorHAnsi" w:cstheme="minorBidi"/>
-                <w:sz w:val="22"/>
-                <w:szCs w:val="22"/>
-                <w:lang w:val="en-US" w:eastAsia="en-US" w:bidi="ar-SA"/>
-              </w:rPr>
-              <w:tab/>
-            </w:r>
-            <w:r>
-              <w:rPr>
-                <w:rStyle w:val="a8"/>
-              </w:rPr>
-              <w:t>Modelarea conceptului sistemului</w:t>
-            </w:r>
-            <w:r>
-              <w:rPr>
-                <w:webHidden/>
-              </w:rPr>
-              <w:tab/>
-            </w:r>
-            <w:r>
-              <w:rPr>
-                <w:webHidden/>
-              </w:rPr>
-              <w:fldChar w:fldCharType="begin"/>
-            </w:r>
-            <w:r>
-              <w:rPr>
-                <w:webHidden/>
-              </w:rPr>
-              <w:instrText xml:space="preserve"> PAGEREF _Toc162612797 \h </w:instrText>
-            </w:r>
-            <w:r>
-              <w:rPr>
-                <w:webHidden/>
-              </w:rPr>
-            </w:r>
-            <w:r>
-              <w:rPr>
-                <w:webHidden/>
-              </w:rPr>
-              <w:fldChar w:fldCharType="separate"/>
-            </w:r>
-            <w:r>
-              <w:rPr>
-                <w:webHidden/>
-              </w:rPr>
-              <w:t>17</w:t>
-            </w:r>
-            <w:r>
-              <w:rPr>
-                <w:webHidden/>
-              </w:rPr>
-              <w:fldChar w:fldCharType="end"/>
-            </w:r>
-          </w:hyperlink>
-        </w:p>
-        <w:p>
-          <w:pPr>
             <w:pStyle w:val="11"/>
             <w:rPr>
               <w:rFonts w:asciiTheme="minorHAnsi" w:eastAsiaTheme="minorEastAsia" w:hAnsiTheme="minorHAnsi" w:cstheme="minorBidi"/>
@@ -1177,7 +1111,7 @@
               <w:lang w:val="en-US" w:eastAsia="en-US" w:bidi="ar-SA"/>
             </w:rPr>
           </w:pPr>
-          <w:hyperlink w:anchor="_Toc162612798" w:history="1">
+          <w:hyperlink w:anchor="_Toc162801982" w:history="1">
             <w:r>
               <w:rPr>
                 <w:rStyle w:val="a8"/>
@@ -1217,7 +1151,7 @@
               <w:rPr>
                 <w:webHidden/>
               </w:rPr>
-              <w:instrText xml:space="preserve"> PAGEREF _Toc162612798 \h </w:instrText>
+              <w:instrText xml:space="preserve"> PAGEREF _Toc162801982 \h </w:instrText>
             </w:r>
             <w:r>
               <w:rPr>
@@ -1234,7 +1168,7 @@
               <w:rPr>
                 <w:webHidden/>
               </w:rPr>
-              <w:t>26</w:t>
+              <w:t>16</w:t>
             </w:r>
             <w:r>
               <w:rPr>
@@ -1254,7 +1188,7 @@
               <w:lang w:val="en-US" w:eastAsia="en-US" w:bidi="ar-SA"/>
             </w:rPr>
           </w:pPr>
-          <w:hyperlink w:anchor="_Toc162612799" w:history="1">
+          <w:hyperlink w:anchor="_Toc162801983" w:history="1">
             <w:r>
               <w:rPr>
                 <w:rStyle w:val="a8"/>
@@ -1292,7 +1226,234 @@
               <w:rPr>
                 <w:webHidden/>
               </w:rPr>
-              <w:instrText xml:space="preserve"> PAGEREF _Toc162612799 \h </w:instrText>
+              <w:instrText xml:space="preserve"> PAGEREF _Toc162801983 \h </w:instrText>
+            </w:r>
+            <w:r>
+              <w:rPr>
+                <w:webHidden/>
+              </w:rPr>
+            </w:r>
+            <w:r>
+              <w:rPr>
+                <w:webHidden/>
+              </w:rPr>
+              <w:fldChar w:fldCharType="separate"/>
+            </w:r>
+            <w:r>
+              <w:rPr>
+                <w:webHidden/>
+              </w:rPr>
+              <w:t>16</w:t>
+            </w:r>
+            <w:r>
+              <w:rPr>
+                <w:webHidden/>
+              </w:rPr>
+              <w:fldChar w:fldCharType="end"/>
+            </w:r>
+          </w:hyperlink>
+        </w:p>
+        <w:p>
+          <w:pPr>
+            <w:pStyle w:val="21"/>
+            <w:rPr>
+              <w:rFonts w:asciiTheme="minorHAnsi" w:eastAsiaTheme="minorEastAsia" w:hAnsiTheme="minorHAnsi" w:cstheme="minorBidi"/>
+              <w:sz w:val="22"/>
+              <w:szCs w:val="22"/>
+              <w:lang w:val="en-US" w:eastAsia="en-US" w:bidi="ar-SA"/>
+            </w:rPr>
+          </w:pPr>
+          <w:hyperlink w:anchor="_Toc162801984" w:history="1">
+            <w:r>
+              <w:rPr>
+                <w:rStyle w:val="a8"/>
+                <w:lang w:val="en-US"/>
+              </w:rPr>
+              <w:t>2.2</w:t>
+            </w:r>
+            <w:r>
+              <w:rPr>
+                <w:rFonts w:asciiTheme="minorHAnsi" w:eastAsiaTheme="minorEastAsia" w:hAnsiTheme="minorHAnsi" w:cstheme="minorBidi"/>
+                <w:sz w:val="22"/>
+                <w:szCs w:val="22"/>
+                <w:lang w:val="en-US" w:eastAsia="en-US" w:bidi="ar-SA"/>
+              </w:rPr>
+              <w:tab/>
+            </w:r>
+            <w:r>
+              <w:rPr>
+                <w:rStyle w:val="a8"/>
+                <w:lang w:val="en-US"/>
+              </w:rPr>
+              <w:t>Aspecte etice în inteligența artificială</w:t>
+            </w:r>
+            <w:r>
+              <w:rPr>
+                <w:webHidden/>
+              </w:rPr>
+              <w:tab/>
+            </w:r>
+            <w:r>
+              <w:rPr>
+                <w:webHidden/>
+              </w:rPr>
+              <w:fldChar w:fldCharType="begin"/>
+            </w:r>
+            <w:r>
+              <w:rPr>
+                <w:webHidden/>
+              </w:rPr>
+              <w:instrText xml:space="preserve"> PAGEREF _Toc162801984 \h </w:instrText>
+            </w:r>
+            <w:r>
+              <w:rPr>
+                <w:webHidden/>
+              </w:rPr>
+            </w:r>
+            <w:r>
+              <w:rPr>
+                <w:webHidden/>
+              </w:rPr>
+              <w:fldChar w:fldCharType="separate"/>
+            </w:r>
+            <w:r>
+              <w:rPr>
+                <w:webHidden/>
+              </w:rPr>
+              <w:t>21</w:t>
+            </w:r>
+            <w:r>
+              <w:rPr>
+                <w:webHidden/>
+              </w:rPr>
+              <w:fldChar w:fldCharType="end"/>
+            </w:r>
+          </w:hyperlink>
+        </w:p>
+        <w:p>
+          <w:pPr>
+            <w:pStyle w:val="21"/>
+            <w:rPr>
+              <w:rFonts w:asciiTheme="minorHAnsi" w:eastAsiaTheme="minorEastAsia" w:hAnsiTheme="minorHAnsi" w:cstheme="minorBidi"/>
+              <w:sz w:val="22"/>
+              <w:szCs w:val="22"/>
+              <w:lang w:val="en-US" w:eastAsia="en-US" w:bidi="ar-SA"/>
+            </w:rPr>
+          </w:pPr>
+          <w:hyperlink w:anchor="_Toc162801985" w:history="1">
+            <w:r>
+              <w:rPr>
+                <w:rStyle w:val="a8"/>
+              </w:rPr>
+              <w:t>2.3</w:t>
+            </w:r>
+            <w:r>
+              <w:rPr>
+                <w:rFonts w:asciiTheme="minorHAnsi" w:eastAsiaTheme="minorEastAsia" w:hAnsiTheme="minorHAnsi" w:cstheme="minorBidi"/>
+                <w:sz w:val="22"/>
+                <w:szCs w:val="22"/>
+                <w:lang w:val="en-US" w:eastAsia="en-US" w:bidi="ar-SA"/>
+              </w:rPr>
+              <w:tab/>
+            </w:r>
+            <w:r>
+              <w:rPr>
+                <w:rStyle w:val="a8"/>
+              </w:rPr>
+              <w:t>Procesarea limbajului natural(NLP)</w:t>
+            </w:r>
+            <w:r>
+              <w:rPr>
+                <w:webHidden/>
+              </w:rPr>
+              <w:tab/>
+            </w:r>
+            <w:r>
+              <w:rPr>
+                <w:webHidden/>
+              </w:rPr>
+              <w:fldChar w:fldCharType="begin"/>
+            </w:r>
+            <w:r>
+              <w:rPr>
+                <w:webHidden/>
+              </w:rPr>
+              <w:instrText xml:space="preserve"> PAGEREF _Toc162801985 \h </w:instrText>
+            </w:r>
+            <w:r>
+              <w:rPr>
+                <w:webHidden/>
+              </w:rPr>
+            </w:r>
+            <w:r>
+              <w:rPr>
+                <w:webHidden/>
+              </w:rPr>
+              <w:fldChar w:fldCharType="separate"/>
+            </w:r>
+            <w:r>
+              <w:rPr>
+                <w:webHidden/>
+              </w:rPr>
+              <w:t>22</w:t>
+            </w:r>
+            <w:r>
+              <w:rPr>
+                <w:webHidden/>
+              </w:rPr>
+              <w:fldChar w:fldCharType="end"/>
+            </w:r>
+          </w:hyperlink>
+        </w:p>
+        <w:p>
+          <w:pPr>
+            <w:pStyle w:val="21"/>
+            <w:rPr>
+              <w:rFonts w:asciiTheme="minorHAnsi" w:eastAsiaTheme="minorEastAsia" w:hAnsiTheme="minorHAnsi" w:cstheme="minorBidi"/>
+              <w:sz w:val="22"/>
+              <w:szCs w:val="22"/>
+              <w:lang w:val="en-US" w:eastAsia="en-US" w:bidi="ar-SA"/>
+            </w:rPr>
+          </w:pPr>
+          <w:hyperlink w:anchor="_Toc162801986" w:history="1">
+            <w:r>
+              <w:rPr>
+                <w:rStyle w:val="a8"/>
+              </w:rPr>
+              <w:t>2.4</w:t>
+            </w:r>
+            <w:r>
+              <w:rPr>
+                <w:rFonts w:asciiTheme="minorHAnsi" w:eastAsiaTheme="minorEastAsia" w:hAnsiTheme="minorHAnsi" w:cstheme="minorBidi"/>
+                <w:sz w:val="22"/>
+                <w:szCs w:val="22"/>
+                <w:lang w:val="en-US" w:eastAsia="en-US" w:bidi="ar-SA"/>
+              </w:rPr>
+              <w:tab/>
+            </w:r>
+            <w:r>
+              <w:rPr>
+                <w:rStyle w:val="a8"/>
+              </w:rPr>
+              <w:t>Învățarea automată.</w:t>
+            </w:r>
+            <w:r>
+              <w:rPr>
+                <w:webHidden/>
+              </w:rPr>
+              <w:tab/>
+            </w:r>
+            <w:r>
+              <w:rPr>
+                <w:webHidden/>
+              </w:rPr>
+              <w:fldChar w:fldCharType="begin"/>
+            </w:r>
+            <w:r>
+              <w:rPr>
+                <w:webHidden/>
+              </w:rPr>
+              <w:instrText xml:space="preserve"> PAGEREF _Toc162801986 \h </w:instrText>
             </w:r>
             <w:r>
               <w:rPr>
@@ -1329,12 +1490,12 @@
               <w:lang w:val="en-US" w:eastAsia="en-US" w:bidi="ar-SA"/>
             </w:rPr>
           </w:pPr>
-          <w:hyperlink w:anchor="_Toc162612800" w:history="1">
+          <w:hyperlink w:anchor="_Toc162801987" w:history="1">
             <w:r>
               <w:rPr>
                 <w:rStyle w:val="a8"/>
               </w:rPr>
-              <w:t>2.2</w:t>
+              <w:t>2.5</w:t>
             </w:r>
             <w:r>
               <w:rPr>
@@ -1349,7 +1510,7 @@
               <w:rPr>
                 <w:rStyle w:val="a8"/>
               </w:rPr>
-              <w:t>Procesarea limbajului natural(NLP)</w:t>
+              <w:t>Instrumente utilizate</w:t>
             </w:r>
             <w:r>
               <w:rPr>
@@ -1367,7 +1528,82 @@
               <w:rPr>
                 <w:webHidden/>
               </w:rPr>
-              <w:instrText xml:space="preserve"> PAGEREF _Toc162612800 \h </w:instrText>
+              <w:instrText xml:space="preserve"> PAGEREF _Toc162801987 \h </w:instrText>
+            </w:r>
+            <w:r>
+              <w:rPr>
+                <w:webHidden/>
+              </w:rPr>
+            </w:r>
+            <w:r>
+              <w:rPr>
+                <w:webHidden/>
+              </w:rPr>
+              <w:fldChar w:fldCharType="separate"/>
+            </w:r>
+            <w:r>
+              <w:rPr>
+                <w:webHidden/>
+              </w:rPr>
+              <w:t>29</w:t>
+            </w:r>
+            <w:r>
+              <w:rPr>
+                <w:webHidden/>
+              </w:rPr>
+              <w:fldChar w:fldCharType="end"/>
+            </w:r>
+          </w:hyperlink>
+        </w:p>
+        <w:p>
+          <w:pPr>
+            <w:pStyle w:val="21"/>
+            <w:rPr>
+              <w:rFonts w:asciiTheme="minorHAnsi" w:eastAsiaTheme="minorEastAsia" w:hAnsiTheme="minorHAnsi" w:cstheme="minorBidi"/>
+              <w:sz w:val="22"/>
+              <w:szCs w:val="22"/>
+              <w:lang w:val="en-US" w:eastAsia="en-US" w:bidi="ar-SA"/>
+            </w:rPr>
+          </w:pPr>
+          <w:hyperlink w:anchor="_Toc162801988" w:history="1">
+            <w:r>
+              <w:rPr>
+                <w:rStyle w:val="a8"/>
+              </w:rPr>
+              <w:t>2.6</w:t>
+            </w:r>
+            <w:r>
+              <w:rPr>
+                <w:rFonts w:asciiTheme="minorHAnsi" w:eastAsiaTheme="minorEastAsia" w:hAnsiTheme="minorHAnsi" w:cstheme="minorBidi"/>
+                <w:sz w:val="22"/>
+                <w:szCs w:val="22"/>
+                <w:lang w:val="en-US" w:eastAsia="en-US" w:bidi="ar-SA"/>
+              </w:rPr>
+              <w:tab/>
+            </w:r>
+            <w:r>
+              <w:rPr>
+                <w:rStyle w:val="a8"/>
+              </w:rPr>
+              <w:t>Modelarea conceptului sistemului</w:t>
+            </w:r>
+            <w:r>
+              <w:rPr>
+                <w:webHidden/>
+              </w:rPr>
+              <w:tab/>
+            </w:r>
+            <w:r>
+              <w:rPr>
+                <w:webHidden/>
+              </w:rPr>
+              <w:fldChar w:fldCharType="begin"/>
+            </w:r>
+            <w:r>
+              <w:rPr>
+                <w:webHidden/>
+              </w:rPr>
+              <w:instrText xml:space="preserve"> PAGEREF _Toc162801988 \h </w:instrText>
             </w:r>
             <w:r>
               <w:rPr>
@@ -1404,12 +1640,12 @@
               <w:lang w:val="en-US" w:eastAsia="en-US" w:bidi="ar-SA"/>
             </w:rPr>
           </w:pPr>
-          <w:hyperlink w:anchor="_Toc162612801" w:history="1">
+          <w:hyperlink w:anchor="_Toc162801989" w:history="1">
             <w:r>
               <w:rPr>
                 <w:rStyle w:val="a8"/>
               </w:rPr>
-              <w:t>2.3</w:t>
+              <w:t>2.7</w:t>
             </w:r>
             <w:r>
               <w:rPr>
@@ -1424,7 +1660,7 @@
               <w:rPr>
                 <w:rStyle w:val="a8"/>
               </w:rPr>
-              <w:t>Învățarea automată.</w:t>
+              <w:t>Concluzii intermediare la al doilea capitol</w:t>
             </w:r>
             <w:r>
               <w:rPr>
@@ -1442,157 +1678,7 @@
               <w:rPr>
                 <w:webHidden/>
               </w:rPr>
-              <w:instrText xml:space="preserve"> PAGEREF _Toc162612801 \h </w:instrText>
-            </w:r>
-            <w:r>
-              <w:rPr>
-                <w:webHidden/>
-              </w:rPr>
-            </w:r>
-            <w:r>
-              <w:rPr>
-                <w:webHidden/>
-              </w:rPr>
-              <w:fldChar w:fldCharType="separate"/>
-            </w:r>
-            <w:r>
-              <w:rPr>
-                <w:webHidden/>
-              </w:rPr>
-              <w:t>36</w:t>
-            </w:r>
-            <w:r>
-              <w:rPr>
-                <w:webHidden/>
-              </w:rPr>
-              <w:fldChar w:fldCharType="end"/>
-            </w:r>
-          </w:hyperlink>
-        </w:p>
-        <w:p>
-          <w:pPr>
-            <w:pStyle w:val="21"/>
-            <w:rPr>
-              <w:rFonts w:asciiTheme="minorHAnsi" w:eastAsiaTheme="minorEastAsia" w:hAnsiTheme="minorHAnsi" w:cstheme="minorBidi"/>
-              <w:sz w:val="22"/>
-              <w:szCs w:val="22"/>
-              <w:lang w:val="en-US" w:eastAsia="en-US" w:bidi="ar-SA"/>
-            </w:rPr>
-          </w:pPr>
-          <w:hyperlink w:anchor="_Toc162612802" w:history="1">
-            <w:r>
-              <w:rPr>
-                <w:rStyle w:val="a8"/>
-              </w:rPr>
-              <w:t>2.4</w:t>
-            </w:r>
-            <w:r>
-              <w:rPr>
-                <w:rFonts w:asciiTheme="minorHAnsi" w:eastAsiaTheme="minorEastAsia" w:hAnsiTheme="minorHAnsi" w:cstheme="minorBidi"/>
-                <w:sz w:val="22"/>
-                <w:szCs w:val="22"/>
-                <w:lang w:val="en-US" w:eastAsia="en-US" w:bidi="ar-SA"/>
-              </w:rPr>
-              <w:tab/>
-            </w:r>
-            <w:r>
-              <w:rPr>
-                <w:rStyle w:val="a8"/>
-              </w:rPr>
-              <w:t>Concluzii inter</w:t>
-            </w:r>
-            <w:r>
-              <w:rPr>
-                <w:rStyle w:val="a8"/>
-              </w:rPr>
-              <w:t>m</w:t>
-            </w:r>
-            <w:r>
-              <w:rPr>
-                <w:rStyle w:val="a8"/>
-              </w:rPr>
-              <w:t>ediare primul capitol</w:t>
-            </w:r>
-            <w:r>
-              <w:rPr>
-                <w:webHidden/>
-              </w:rPr>
-              <w:tab/>
-            </w:r>
-            <w:r>
-              <w:rPr>
-                <w:webHidden/>
-              </w:rPr>
-              <w:fldChar w:fldCharType="begin"/>
-            </w:r>
-            <w:r>
-              <w:rPr>
-                <w:webHidden/>
-              </w:rPr>
-              <w:instrText xml:space="preserve"> PAGEREF _Toc162612802 \h </w:instrText>
-            </w:r>
-            <w:r>
-              <w:rPr>
-                <w:webHidden/>
-              </w:rPr>
-            </w:r>
-            <w:r>
-              <w:rPr>
-                <w:webHidden/>
-              </w:rPr>
-              <w:fldChar w:fldCharType="separate"/>
-            </w:r>
-            <w:r>
-              <w:rPr>
-                <w:webHidden/>
-              </w:rPr>
-              <w:t>39</w:t>
-            </w:r>
-            <w:r>
-              <w:rPr>
-                <w:webHidden/>
-              </w:rPr>
-              <w:fldChar w:fldCharType="end"/>
-            </w:r>
-          </w:hyperlink>
-        </w:p>
-        <w:p>
-          <w:pPr>
-            <w:pStyle w:val="11"/>
-            <w:rPr>
-              <w:rFonts w:asciiTheme="minorHAnsi" w:eastAsiaTheme="minorEastAsia" w:hAnsiTheme="minorHAnsi" w:cstheme="minorBidi"/>
-              <w:b w:val="0"/>
-              <w:bCs w:val="0"/>
-              <w:sz w:val="22"/>
-              <w:szCs w:val="22"/>
-              <w:lang w:val="en-US" w:eastAsia="en-US" w:bidi="ar-SA"/>
-            </w:rPr>
-          </w:pPr>
-          <w:hyperlink w:anchor="_Toc162612803" w:history="1">
-            <w:r>
-              <w:rPr>
-                <w:rStyle w:val="a8"/>
-                <w:lang w:val="en-US"/>
-              </w:rPr>
-              <w:t>CONCLUZII</w:t>
-            </w:r>
-            <w:r>
-              <w:rPr>
-                <w:webHidden/>
-              </w:rPr>
-              <w:tab/>
-            </w:r>
-            <w:r>
-              <w:rPr>
-                <w:webHidden/>
-              </w:rPr>
-              <w:fldChar w:fldCharType="begin"/>
-            </w:r>
-            <w:r>
-              <w:rPr>
-                <w:webHidden/>
-              </w:rPr>
-              <w:instrText xml:space="preserve"> PAGEREF _Toc162612803 \h </w:instrText>
+              <w:instrText xml:space="preserve"> PAGEREF _Toc162801989 \h </w:instrText>
             </w:r>
             <w:r>
               <w:rPr>
@@ -1631,7 +1717,70 @@
               <w:lang w:val="en-US" w:eastAsia="en-US" w:bidi="ar-SA"/>
             </w:rPr>
           </w:pPr>
-          <w:hyperlink w:anchor="_Toc162612804" w:history="1">
+          <w:hyperlink w:anchor="_Toc162801990" w:history="1">
+            <w:r>
+              <w:rPr>
+                <w:rStyle w:val="a8"/>
+                <w:lang w:val="en-US"/>
+              </w:rPr>
+              <w:t>CONCLUZII</w:t>
+            </w:r>
+            <w:r>
+              <w:rPr>
+                <w:webHidden/>
+              </w:rPr>
+              <w:tab/>
+            </w:r>
+            <w:r>
+              <w:rPr>
+                <w:webHidden/>
+              </w:rPr>
+              <w:fldChar w:fldCharType="begin"/>
+            </w:r>
+            <w:r>
+              <w:rPr>
+                <w:webHidden/>
+              </w:rPr>
+              <w:instrText xml:space="preserve"> PAGEREF _Toc162801990 \h </w:instrText>
+            </w:r>
+            <w:r>
+              <w:rPr>
+                <w:webHidden/>
+              </w:rPr>
+            </w:r>
+            <w:r>
+              <w:rPr>
+                <w:webHidden/>
+              </w:rPr>
+              <w:fldChar w:fldCharType="separate"/>
+            </w:r>
+            <w:r>
+              <w:rPr>
+                <w:webHidden/>
+              </w:rPr>
+              <w:t>41</w:t>
+            </w:r>
+            <w:r>
+              <w:rPr>
+                <w:webHidden/>
+              </w:rPr>
+              <w:fldChar w:fldCharType="end"/>
+            </w:r>
+          </w:hyperlink>
+        </w:p>
+        <w:p>
+          <w:pPr>
+            <w:pStyle w:val="11"/>
+            <w:rPr>
+              <w:rFonts w:asciiTheme="minorHAnsi" w:eastAsiaTheme="minorEastAsia" w:hAnsiTheme="minorHAnsi" w:cstheme="minorBidi"/>
+              <w:b w:val="0"/>
+              <w:bCs w:val="0"/>
+              <w:sz w:val="22"/>
+              <w:szCs w:val="22"/>
+              <w:lang w:val="en-US" w:eastAsia="en-US" w:bidi="ar-SA"/>
+            </w:rPr>
+          </w:pPr>
+          <w:hyperlink w:anchor="_Toc162801991" w:history="1">
             <w:r>
               <w:rPr>
                 <w:rStyle w:val="a8"/>
@@ -1654,7 +1803,7 @@
               <w:rPr>
                 <w:webHidden/>
               </w:rPr>
-              <w:instrText xml:space="preserve"> PAGEREF _Toc162612804 \h </w:instrText>
+              <w:instrText xml:space="preserve"> PAGEREF _Toc162801991 \h </w:instrText>
             </w:r>
             <w:r>
               <w:rPr>
@@ -1671,7 +1820,7 @@
               <w:rPr>
                 <w:webHidden/>
               </w:rPr>
-              <w:t>42</w:t>
+              <w:t>43</w:t>
             </w:r>
             <w:r>
               <w:rPr>
@@ -1707,6 +1856,8 @@
           <w:docGrid w:linePitch="360"/>
         </w:sectPr>
       </w:pPr>
+      <w:bookmarkStart w:id="2" w:name="_GoBack"/>
+      <w:bookmarkEnd w:id="2"/>
     </w:p>
     <w:p>
       <w:pPr>
@@ -1717,14 +1868,14 @@
         </w:numPr>
         <w:spacing w:before="0"/>
       </w:pPr>
-      <w:bookmarkStart w:id="2" w:name="_Toc148347311"/>
-      <w:bookmarkStart w:id="3" w:name="_Toc162612790"/>
+      <w:bookmarkStart w:id="3" w:name="_Toc148347311"/>
+      <w:bookmarkStart w:id="4" w:name="_Toc162801975"/>
       <w:r>
         <w:lastRenderedPageBreak/>
         <w:t>INTRODUCERE</w:t>
       </w:r>
-      <w:bookmarkEnd w:id="2"/>
       <w:bookmarkEnd w:id="3"/>
+      <w:bookmarkEnd w:id="4"/>
     </w:p>
     <w:p/>
     <w:p>
@@ -1804,10 +1955,7 @@
     </w:p>
     <w:p>
       <w:r>
-        <w:t>Dacă ne axăm pe atacuri de cord, în Statele Unite, cineva suferă un atac de cord la fiecare 40 de secunde. În fiecare an, aproximativ 805.000 de persoane din Statele Unite suferă un atac de cord. Dintre acestea, 605.000 reprezintă un prim atac de cord, iar altele 200.000 de cazuri se întâmplă la persoane care au avut deja un atac de cord. Aproximativ 1 din 5 atacuri de cord sunt silențioase - daunele sunt făcute, dar persoana nu este conștientă de ele</w:t>
-      </w:r>
-      <w:r>
-        <w:t>.[</w:t>
+        <w:t>Dacă ne axăm pe atacuri de cord, în Statele Unite, cineva suferă un atac de cord la fiecare 40 de secunde. În fiecare an, aproximativ 805.000 de persoane din Statele Unite suferă un atac de cord. Dintre acestea, 605.000 reprezintă un prim atac de cord, iar altele 200.000 de cazuri se întâmplă la persoane care au avut deja un atac de cord. Aproximativ 1 din 5 atacuri de cord sunt silențioase - daunele sunt făcute, dar persoana nu este conștientă de ele.[</w:t>
       </w:r>
       <w:r>
         <w:fldChar w:fldCharType="begin"/>
@@ -2242,7 +2390,7 @@
           <w:lang w:bidi="ar-SA"/>
         </w:rPr>
       </w:pPr>
-      <w:bookmarkStart w:id="4" w:name="_Toc133321676"/>
+      <w:bookmarkStart w:id="5" w:name="_Toc133321676"/>
       <w:r>
         <w:rPr>
           <w:rFonts w:eastAsiaTheme="minorHAnsi"/>
@@ -2449,15 +2597,7 @@
           <w:bCs/>
           <w:lang w:bidi="ar-SA"/>
         </w:rPr>
-        <w:t xml:space="preserve"> unui asistent virtual</w:t>
-      </w:r>
-      <w:r>
-        <w:rPr>
-          <w:rFonts w:eastAsiaTheme="minorHAnsi"/>
-          <w:bCs/>
-          <w:lang w:bidi="ar-SA"/>
-        </w:rPr>
-        <w:t>.</w:t>
+        <w:t xml:space="preserve"> unui asistent virtual.</w:t>
       </w:r>
     </w:p>
     <w:p>
@@ -2551,7 +2691,7 @@
         </w:rPr>
         <w:br w:type="page"/>
       </w:r>
-      <w:bookmarkEnd w:id="4"/>
+      <w:bookmarkEnd w:id="5"/>
     </w:p>
     <w:p>
       <w:pPr>
@@ -2561,13 +2701,13 @@
           <w:numId w:val="1"/>
         </w:numPr>
       </w:pPr>
-      <w:bookmarkStart w:id="5" w:name="_Toc148347313"/>
-      <w:bookmarkStart w:id="6" w:name="_Toc162612791"/>
+      <w:bookmarkStart w:id="6" w:name="_Toc148347313"/>
+      <w:bookmarkStart w:id="7" w:name="_Toc162801976"/>
       <w:r>
         <w:lastRenderedPageBreak/>
         <w:t xml:space="preserve">ANALIZA PRODUSELOR PROGRAM EXISTENTE </w:t>
       </w:r>
-      <w:bookmarkEnd w:id="5"/>
+      <w:bookmarkEnd w:id="6"/>
       <w:r>
         <w:rPr>
           <w:rStyle w:val="normaltextrun"/>
@@ -2581,11 +2721,11 @@
         </w:rPr>
         <w:t>OPTIMIZAREA EXPERIENȚEI PACIENȚILOR ÎN DOMENIUL SĂNĂTĂȚII</w:t>
       </w:r>
-      <w:bookmarkEnd w:id="6"/>
+      <w:bookmarkEnd w:id="7"/>
     </w:p>
     <w:p/>
     <w:p>
-      <w:bookmarkStart w:id="7" w:name="_Toc133321688"/>
+      <w:bookmarkStart w:id="8" w:name="_Toc133321688"/>
       <w:r>
         <w:t>Un asistent virtual pentru</w:t>
       </w:r>
@@ -2698,25 +2838,25 @@
           <w:szCs w:val="28"/>
         </w:rPr>
       </w:pPr>
-      <w:bookmarkStart w:id="8" w:name="_Toc149077278"/>
-      <w:bookmarkStart w:id="9" w:name="_Toc149077360"/>
-      <w:bookmarkStart w:id="10" w:name="_Toc149081181"/>
-      <w:bookmarkStart w:id="11" w:name="_Toc149081218"/>
-      <w:bookmarkStart w:id="12" w:name="_Toc149081275"/>
-      <w:bookmarkStart w:id="13" w:name="_Toc149081310"/>
-      <w:bookmarkStart w:id="14" w:name="_Toc149115750"/>
-      <w:bookmarkStart w:id="15" w:name="_Toc149115839"/>
-      <w:bookmarkStart w:id="16" w:name="_Toc152063280"/>
-      <w:bookmarkStart w:id="17" w:name="_Toc152148747"/>
-      <w:bookmarkStart w:id="18" w:name="_Toc152235072"/>
-      <w:bookmarkStart w:id="19" w:name="_Toc153963653"/>
-      <w:bookmarkStart w:id="20" w:name="_Toc153964393"/>
-      <w:bookmarkStart w:id="21" w:name="_Toc153964723"/>
-      <w:bookmarkStart w:id="22" w:name="_Toc153969938"/>
-      <w:bookmarkStart w:id="23" w:name="_Toc162612674"/>
-      <w:bookmarkStart w:id="24" w:name="_Toc162612777"/>
-      <w:bookmarkStart w:id="25" w:name="_Toc162612792"/>
-      <w:bookmarkEnd w:id="8"/>
+      <w:bookmarkStart w:id="9" w:name="_Toc149077278"/>
+      <w:bookmarkStart w:id="10" w:name="_Toc149077360"/>
+      <w:bookmarkStart w:id="11" w:name="_Toc149081181"/>
+      <w:bookmarkStart w:id="12" w:name="_Toc149081218"/>
+      <w:bookmarkStart w:id="13" w:name="_Toc149081275"/>
+      <w:bookmarkStart w:id="14" w:name="_Toc149081310"/>
+      <w:bookmarkStart w:id="15" w:name="_Toc149115750"/>
+      <w:bookmarkStart w:id="16" w:name="_Toc149115839"/>
+      <w:bookmarkStart w:id="17" w:name="_Toc152063280"/>
+      <w:bookmarkStart w:id="18" w:name="_Toc152148747"/>
+      <w:bookmarkStart w:id="19" w:name="_Toc152235072"/>
+      <w:bookmarkStart w:id="20" w:name="_Toc153963653"/>
+      <w:bookmarkStart w:id="21" w:name="_Toc153964393"/>
+      <w:bookmarkStart w:id="22" w:name="_Toc153964723"/>
+      <w:bookmarkStart w:id="23" w:name="_Toc153969938"/>
+      <w:bookmarkStart w:id="24" w:name="_Toc162612674"/>
+      <w:bookmarkStart w:id="25" w:name="_Toc162612777"/>
+      <w:bookmarkStart w:id="26" w:name="_Toc162612792"/>
+      <w:bookmarkStart w:id="27" w:name="_Toc162801977"/>
       <w:bookmarkEnd w:id="9"/>
       <w:bookmarkEnd w:id="10"/>
       <w:bookmarkEnd w:id="11"/>
@@ -2734,16 +2874,18 @@
       <w:bookmarkEnd w:id="23"/>
       <w:bookmarkEnd w:id="24"/>
       <w:bookmarkEnd w:id="25"/>
+      <w:bookmarkEnd w:id="26"/>
+      <w:bookmarkEnd w:id="27"/>
     </w:p>
     <w:p>
       <w:pPr>
         <w:pStyle w:val="2"/>
       </w:pPr>
-      <w:bookmarkStart w:id="26" w:name="_Toc162612793"/>
+      <w:bookmarkStart w:id="28" w:name="_Toc162801978"/>
       <w:r>
         <w:t>MyChart</w:t>
       </w:r>
-      <w:bookmarkEnd w:id="26"/>
+      <w:bookmarkEnd w:id="28"/>
     </w:p>
     <w:p>
       <w:r>
@@ -2786,7 +2928,7 @@
           <w:lang w:val="en-US" w:eastAsia="en-US" w:bidi="ar-SA"/>
         </w:rPr>
         <w:drawing>
-          <wp:inline distT="0" distB="0" distL="0" distR="0" wp14:anchorId="6DC821FE" wp14:editId="31CCF281">
+          <wp:inline distT="0" distB="0" distL="0" distR="0" wp14:anchorId="42DB9D49" wp14:editId="7E2DDCCC">
             <wp:extent cx="3061970" cy="2057400"/>
             <wp:effectExtent l="0" t="0" r="0" b="0"/>
             <wp:docPr id="3" name="Рисунок 3" descr="MyChart - Apps on Google Play"/>
@@ -3586,11 +3728,11 @@
       <w:pPr>
         <w:pStyle w:val="2"/>
       </w:pPr>
-      <w:bookmarkStart w:id="27" w:name="_Toc162612794"/>
+      <w:bookmarkStart w:id="29" w:name="_Toc162801979"/>
       <w:r>
         <w:t>Zocdoc</w:t>
       </w:r>
-      <w:bookmarkEnd w:id="27"/>
+      <w:bookmarkEnd w:id="29"/>
     </w:p>
     <w:p>
       <w:r>
@@ -3645,7 +3787,7 @@
           <w:lang w:val="en-US" w:eastAsia="en-US" w:bidi="ar-SA"/>
         </w:rPr>
         <w:drawing>
-          <wp:inline distT="0" distB="0" distL="0" distR="0" wp14:anchorId="1E8001A0" wp14:editId="2FCB2AE5">
+          <wp:inline distT="0" distB="0" distL="0" distR="0" wp14:anchorId="407C71CD" wp14:editId="01268A56">
             <wp:extent cx="1714500" cy="1714500"/>
             <wp:effectExtent l="0" t="0" r="0" b="0"/>
             <wp:docPr id="4" name="Рисунок 4" descr="https://cdn-payscale.com/content/logos/Zocdoc-Inc.SOURCE.crunchbase.png"/>
@@ -4429,14 +4571,14 @@
       <w:pPr>
         <w:pStyle w:val="2"/>
       </w:pPr>
-      <w:bookmarkStart w:id="28" w:name="_Toc162612795"/>
+      <w:bookmarkStart w:id="30" w:name="_Toc162801980"/>
       <w:r>
         <w:t>Teladoc</w:t>
       </w:r>
       <w:r>
         <w:t xml:space="preserve"> Health</w:t>
       </w:r>
-      <w:bookmarkEnd w:id="28"/>
+      <w:bookmarkEnd w:id="30"/>
     </w:p>
     <w:p>
       <w:r>
@@ -4473,7 +4615,7 @@
           <w:lang w:val="en-US" w:eastAsia="en-US" w:bidi="ar-SA"/>
         </w:rPr>
         <w:drawing>
-          <wp:inline distT="0" distB="0" distL="0" distR="0" wp14:anchorId="20396FE1" wp14:editId="5685D8AA">
+          <wp:inline distT="0" distB="0" distL="0" distR="0" wp14:anchorId="3E95B5F2" wp14:editId="1071E14E">
             <wp:extent cx="3166718" cy="1158240"/>
             <wp:effectExtent l="0" t="0" r="0" b="0"/>
             <wp:docPr id="2" name="Рисунок 2" descr="Teladoc Health Expands Collaboration in AI with Microsoft to Address  Healthcare Workforce Crisis"/>
@@ -4833,16 +4975,15 @@
       <w:pPr>
         <w:pStyle w:val="2"/>
       </w:pPr>
+      <w:bookmarkStart w:id="31" w:name="_Toc162801981"/>
       <w:r>
         <w:t>Platforme medicale pentru telemedicină și asistența virtuală</w:t>
       </w:r>
-    </w:p>
-    <w:p>
-      <w:r>
-        <w:t>O platformă de telemedicină oferă o serie de beneficii și funcționalități importante atât pentru pacienți, cât și pentru profesioniștii din domeniul medical. Prin intermediul acestei platforme, pacienții pot avea acces la consultații medicale online, eliminând necesitatea de a se deplasa fizic la un cabinet medical. Acest lucru este deosebit de util pentru cei aflați în zone geografice izolate sau pentru cei cu dificu</w:t>
-      </w:r>
-      <w:r>
-        <w:t>ltăți de mobilitate.</w:t>
+      <w:bookmarkEnd w:id="31"/>
+    </w:p>
+    <w:p>
+      <w:r>
+        <w:t>O platformă de telemedicină oferă o serie de beneficii și funcționalități importante atât pentru pacienți, cât și pentru profesioniștii din domeniul medical. Prin intermediul acestei platforme, pacienții pot avea acces la consultații medicale online, eliminând necesitatea de a se deplasa fizic la un cabinet medical. Acest lucru este deosebit de util pentru cei aflați în zone geografice izolate sau pentru cei cu dificultăți de mobilitate.</w:t>
       </w:r>
     </w:p>
     <w:p>
@@ -4851,26 +4992,17 @@
       </w:r>
       <w:r>
         <w:lastRenderedPageBreak/>
-        <w:t xml:space="preserve">și facilitând </w:t>
-      </w:r>
-      <w:r>
-        <w:t>accesul la îngrijirea medicală.</w:t>
-      </w:r>
-    </w:p>
-    <w:p>
-      <w:r>
-        <w:t>Platformele de telemedicină permit, de asemenea, monitorizarea continuă a pacienților, astfel încât medicii să poată urmări evoluția stării lor de sănătate și să ofere intervenții sau ajustări la tratament în timp real. Acest lucru contribuie la îmbunătățirea managementului bolilor cronice ș</w:t>
-      </w:r>
-      <w:r>
-        <w:t>i la prevenirea complicațiilor.</w:t>
-      </w:r>
-    </w:p>
-    <w:p>
-      <w:r>
-        <w:t>Gestionarea eficientă a dosarelor medicale este un alt beneficiu al telemedicinii. Pacienții pot avea acces la istoricul lor medical, rezultatele testelor și alte informații relevante într-un mediu sigur și centralizat. Aceasta facilitează comunicarea și colaborarea între profesioniștii din domeniul medical și îmbunătățește calitatea îngrijirii</w:t>
-      </w:r>
-      <w:r>
-        <w:t xml:space="preserve"> oferite.</w:t>
+        <w:t>și facilitând accesul la îngrijirea medicală.</w:t>
+      </w:r>
+    </w:p>
+    <w:p>
+      <w:r>
+        <w:t>Platformele de telemedicină permit, de asemenea, monitorizarea continuă a pacienților, astfel încât medicii să poată urmări evoluția stării lor de sănătate și să ofere intervenții sau ajustări la tratament în timp real. Acest lucru contribuie la îmbunătățirea managementului bolilor cronice și la prevenirea complicațiilor.</w:t>
+      </w:r>
+    </w:p>
+    <w:p>
+      <w:r>
+        <w:t>Gestionarea eficientă a dosarelor medicale este un alt beneficiu al telemedicinii. Pacienții pot avea acces la istoricul lor medical, rezultatele testelor și alte informații relevante într-un mediu sigur și centralizat. Aceasta facilitează comunicarea și colaborarea între profesioniștii din domeniul medical și îmbunătățește calitatea îngrijirii oferite.</w:t>
       </w:r>
     </w:p>
     <w:p>
@@ -4880,22 +5012,7 @@
     </w:p>
     <w:p>
       <w:r>
-        <w:t>Totuși, un a</w:t>
-      </w:r>
-      <w:r>
-        <w:t>sistentul</w:t>
-      </w:r>
-      <w:r>
-        <w:t xml:space="preserve"> virtual</w:t>
-      </w:r>
-      <w:r>
-        <w:t xml:space="preserve"> dezvoltat </w:t>
-      </w:r>
-      <w:r>
-        <w:t xml:space="preserve">pe baza tehnologiilor de învățare automată și oferirea de sfaturi pentru a preveni atacul de cord ar ajuta un medic să se concentreze pe pacienți care se află într-o stare gravă. De asemenea, un astfel de asistent virtual </w:t>
-      </w:r>
-      <w:r>
-        <w:t>se va remarca ca o soluție inovatoare în contextul sănătății digitale, oferind un spectru larg de funcționalități care îmbunătățesc nu doar monitorizarea sănătății, ci și calitatea vieții utilizatorilor. Utilizând tehnologii avansate precum modelele de învățare automată, asistentul este capabil să analizeze datele individuale și să prezică riscurile de apariție a unui atac de cord în baza datelor introduse de utilizator. Această capacitate de a oferi alerte timpurii și de a recomanda măsuri preventive reprezintă o valoare inestimabilă în gestionarea sănătății personale.</w:t>
+        <w:t>Totuși, un asistentul virtual dezvoltat pe baza tehnologiilor de învățare automată și oferirea de sfaturi pentru a preveni atacul de cord ar ajuta un medic să se concentreze pe pacienți care se află într-o stare gravă. De asemenea, un astfel de asistent virtual se va remarca ca o soluție inovatoare în contextul sănătății digitale, oferind un spectru larg de funcționalități care îmbunătățesc nu doar monitorizarea sănătății, ci și calitatea vieții utilizatorilor. Utilizând tehnologii avansate precum modelele de învățare automată, asistentul este capabil să analizeze datele individuale și să prezică riscurile de apariție a unui atac de cord în baza datelor introduse de utilizator. Această capacitate de a oferi alerte timpurii și de a recomanda măsuri preventive reprezintă o valoare inestimabilă în gestionarea sănătății personale.</w:t>
       </w:r>
     </w:p>
     <w:p>
@@ -4921,10 +5038,7 @@
     </w:p>
     <w:p>
       <w:r>
-        <w:t>Integrarea unui asistent virtual într-o platformă de telemedicină aduce un nivel superior de accesibilitate și eficiență în îngrijirea medicală. Acest asistent virtual servește ca un partener inteligent pentru utilizatori, oferind o gamă larg</w:t>
-      </w:r>
-      <w:r>
-        <w:t>ă de funcționalități esențiale.</w:t>
+        <w:t>Integrarea unui asistent virtual într-o platformă de telemedicină aduce un nivel superior de accesibilitate și eficiență în îngrijirea medicală. Acest asistent virtual servește ca un partener inteligent pentru utilizatori, oferind o gamă largă de funcționalități esențiale.</w:t>
       </w:r>
     </w:p>
     <w:p>
@@ -4939,8 +5053,8 @@
       <w:pPr>
         <w:pStyle w:val="1"/>
       </w:pPr>
-      <w:bookmarkStart w:id="29" w:name="_Toc148347312"/>
-      <w:bookmarkStart w:id="30" w:name="_Toc162612798"/>
+      <w:bookmarkStart w:id="32" w:name="_Toc148347312"/>
+      <w:bookmarkStart w:id="33" w:name="_Toc162801982"/>
       <w:r>
         <w:lastRenderedPageBreak/>
         <w:t xml:space="preserve">CADRUL FUNDAMENTAL TEORETIC PRIVIND </w:t>
@@ -4948,8 +5062,8 @@
       <w:r>
         <w:t>DEZVOLTAREA UNUI ASISTENT VIRTUAL</w:t>
       </w:r>
-      <w:bookmarkEnd w:id="29"/>
-      <w:bookmarkEnd w:id="30"/>
+      <w:bookmarkEnd w:id="32"/>
+      <w:bookmarkEnd w:id="33"/>
     </w:p>
     <w:p/>
     <w:p>
@@ -5022,11 +5136,11 @@
           <w:numId w:val="44"/>
         </w:numPr>
       </w:pPr>
-      <w:bookmarkStart w:id="31" w:name="_Toc162612799"/>
+      <w:bookmarkStart w:id="34" w:name="_Toc162801983"/>
       <w:r>
         <w:t>Inteligența artificială</w:t>
       </w:r>
-      <w:bookmarkEnd w:id="31"/>
+      <w:bookmarkEnd w:id="34"/>
     </w:p>
     <w:p>
       <w:pPr>
@@ -5577,7 +5691,7 @@
           <w:lang w:val="en-US" w:eastAsia="en-US" w:bidi="ar-SA"/>
         </w:rPr>
         <w:drawing>
-          <wp:inline distT="0" distB="0" distL="0" distR="0" wp14:anchorId="67D5C800" wp14:editId="0F668477">
+          <wp:inline distT="0" distB="0" distL="0" distR="0" wp14:anchorId="7BDD2AD9" wp14:editId="6EC1CBE7">
             <wp:extent cx="5045710" cy="2171700"/>
             <wp:effectExtent l="0" t="0" r="2540" b="0"/>
             <wp:docPr id="1" name="Рисунок 1" descr="A Gentle Introduction to Neural Networks - CleverTap"/>
@@ -5940,6 +6054,7 @@
           <w:lang w:val="en-US"/>
         </w:rPr>
       </w:pPr>
+      <w:bookmarkStart w:id="35" w:name="_Toc162801984"/>
       <w:r>
         <w:rPr>
           <w:lang w:val="en-US"/>
@@ -5952,6 +6067,7 @@
         </w:rPr>
         <w:t>rtificială</w:t>
       </w:r>
+      <w:bookmarkEnd w:id="35"/>
     </w:p>
     <w:p>
       <w:pPr>
@@ -6133,11 +6249,11 @@
           <w:numId w:val="6"/>
         </w:numPr>
       </w:pPr>
-      <w:bookmarkStart w:id="32" w:name="_Toc162612800"/>
+      <w:bookmarkStart w:id="36" w:name="_Toc162801985"/>
       <w:r>
         <w:t>Procesarea limbajului natural(NLP)</w:t>
       </w:r>
-      <w:bookmarkEnd w:id="32"/>
+      <w:bookmarkEnd w:id="36"/>
     </w:p>
     <w:p>
       <w:r>
@@ -6727,11 +6843,11 @@
           <w:numId w:val="6"/>
         </w:numPr>
       </w:pPr>
-      <w:bookmarkStart w:id="33" w:name="_Toc162612801"/>
+      <w:bookmarkStart w:id="37" w:name="_Toc162801986"/>
       <w:r>
         <w:t>Învățarea automată.</w:t>
       </w:r>
-      <w:bookmarkEnd w:id="33"/>
+      <w:bookmarkEnd w:id="37"/>
     </w:p>
     <w:p>
       <w:r>
@@ -6993,11 +7109,11 @@
           <w:numId w:val="6"/>
         </w:numPr>
       </w:pPr>
-      <w:bookmarkStart w:id="34" w:name="_Toc162612796"/>
+      <w:bookmarkStart w:id="38" w:name="_Toc162801987"/>
       <w:r>
         <w:t>Instrumente utilizate</w:t>
       </w:r>
-      <w:bookmarkEnd w:id="34"/>
+      <w:bookmarkEnd w:id="38"/>
     </w:p>
     <w:p>
       <w:r>
@@ -7220,17 +7336,17 @@
           <w:numId w:val="6"/>
         </w:numPr>
       </w:pPr>
-      <w:bookmarkStart w:id="35" w:name="_Toc134696287"/>
-      <w:bookmarkStart w:id="36" w:name="_Toc135611707"/>
-      <w:bookmarkStart w:id="37" w:name="_Toc135667426"/>
-      <w:bookmarkStart w:id="38" w:name="_Toc135822252"/>
+      <w:bookmarkStart w:id="39" w:name="_Toc134696287"/>
+      <w:bookmarkStart w:id="40" w:name="_Toc135611707"/>
+      <w:bookmarkStart w:id="41" w:name="_Toc135667426"/>
+      <w:bookmarkStart w:id="42" w:name="_Toc135822252"/>
       <w:r>
         <w:t>Diagrame de comportament</w:t>
       </w:r>
-      <w:bookmarkEnd w:id="35"/>
-      <w:bookmarkEnd w:id="36"/>
-      <w:bookmarkEnd w:id="37"/>
-      <w:bookmarkEnd w:id="38"/>
+      <w:bookmarkEnd w:id="39"/>
+      <w:bookmarkEnd w:id="40"/>
+      <w:bookmarkEnd w:id="41"/>
+      <w:bookmarkEnd w:id="42"/>
     </w:p>
     <w:p>
       <w:r>
@@ -7298,9 +7414,2567 @@
           <w:numId w:val="6"/>
         </w:numPr>
       </w:pPr>
-      <w:bookmarkStart w:id="39" w:name="_Toc133321687"/>
-      <w:bookmarkStart w:id="40" w:name="_Toc135822232"/>
-      <w:bookmarkStart w:id="41" w:name="_Toc162612802"/>
+      <w:bookmarkStart w:id="43" w:name="_Toc153969944"/>
+      <w:bookmarkStart w:id="44" w:name="_Toc162801988"/>
+      <w:r>
+        <w:t>Modelarea conceptului sistemului</w:t>
+      </w:r>
+      <w:bookmarkEnd w:id="43"/>
+      <w:bookmarkEnd w:id="44"/>
+    </w:p>
+    <w:p>
+      <w:pPr>
+        <w:rPr>
+          <w:lang w:val="en-US"/>
+        </w:rPr>
+      </w:pPr>
+      <w:r>
+        <w:rPr>
+          <w:lang w:val="en-US"/>
+        </w:rPr>
+        <w:t>Diagrama</w:t>
+      </w:r>
+      <w:r>
+        <w:rPr>
+          <w:lang w:val="en-US"/>
+        </w:rPr>
+        <w:t xml:space="preserve"> </w:t>
+      </w:r>
+      <w:r>
+        <w:rPr>
+          <w:i/>
+          <w:lang w:val="en-US"/>
+        </w:rPr>
+        <w:t>cazurilor de utilizare</w:t>
+      </w:r>
+      <w:r>
+        <w:rPr>
+          <w:lang w:val="en-US"/>
+        </w:rPr>
+        <w:t xml:space="preserve"> în</w:t>
+      </w:r>
+      <w:r>
+        <w:rPr>
+          <w:lang w:val="en-US"/>
+        </w:rPr>
+        <w:t xml:space="preserve"> UML propusă prezintă </w:t>
+      </w:r>
+      <w:r>
+        <w:rPr>
+          <w:lang w:val="en-US"/>
+        </w:rPr>
+        <w:t>o platformă ce are un</w:t>
+      </w:r>
+      <w:r>
+        <w:rPr>
+          <w:lang w:val="en-US"/>
+        </w:rPr>
+        <w:t xml:space="preserve"> sistem de asistență virtuală conceput pentru optimizarea experienței paci</w:t>
+      </w:r>
+      <w:r>
+        <w:rPr>
+          <w:lang w:val="en-US"/>
+        </w:rPr>
+        <w:t>enților în domeniul sănătății(</w:t>
+      </w:r>
+      <w:r>
+        <w:rPr>
+          <w:i/>
+          <w:lang w:val="en-US"/>
+        </w:rPr>
+        <w:t>figura 3.1</w:t>
+      </w:r>
+      <w:r>
+        <w:rPr>
+          <w:lang w:val="en-US"/>
+        </w:rPr>
+        <w:t>).</w:t>
+      </w:r>
+      <w:r>
+        <w:rPr>
+          <w:lang w:val="en-US"/>
+        </w:rPr>
+        <w:t xml:space="preserve"> Această reprezentare vizuală a sistemului este crucială pentru înțelegerea interacțiunilor dintre actorii implicați și </w:t>
+      </w:r>
+      <w:r>
+        <w:rPr>
+          <w:lang w:val="en-US"/>
+        </w:rPr>
+        <w:t>cazurile de utilizare asociate.</w:t>
+      </w:r>
+    </w:p>
+    <w:p>
+      <w:pPr>
+        <w:pStyle w:val="Paragrah"/>
+      </w:pPr>
+      <w:r>
+        <w:rPr>
+          <w:lang w:val="en-US" w:eastAsia="en-US"/>
+        </w:rPr>
+        <w:drawing>
+          <wp:inline distT="0" distB="0" distL="0" distR="0" wp14:anchorId="1BB84D8A" wp14:editId="08835AE9">
+            <wp:extent cx="3622675" cy="3644790"/>
+            <wp:effectExtent l="0" t="0" r="0" b="0"/>
+            <wp:docPr id="13315" name="Рисунок 1"/>
+            <wp:cNvGraphicFramePr>
+              <a:graphicFrameLocks xmlns:a="http://schemas.openxmlformats.org/drawingml/2006/main" noChangeAspect="1"/>
+            </wp:cNvGraphicFramePr>
+            <a:graphic xmlns:a="http://schemas.openxmlformats.org/drawingml/2006/main">
+              <a:graphicData uri="http://schemas.openxmlformats.org/drawingml/2006/picture">
+                <pic:pic xmlns:pic="http://schemas.openxmlformats.org/drawingml/2006/picture">
+                  <pic:nvPicPr>
+                    <pic:cNvPr id="13315" name="Рисунок 1"/>
+                    <pic:cNvPicPr>
+                      <a:picLocks noChangeAspect="1"/>
+                    </pic:cNvPicPr>
+                  </pic:nvPicPr>
+                  <pic:blipFill>
+                    <a:blip r:embed="rId14">
+                      <a:extLst>
+                        <a:ext uri="{28A0092B-C50C-407E-A947-70E740481C1C}">
+                          <a14:useLocalDpi xmlns:a14="http://schemas.microsoft.com/office/drawing/2010/main" val="0"/>
+                        </a:ext>
+                      </a:extLst>
+                    </a:blip>
+                    <a:srcRect/>
+                    <a:stretch>
+                      <a:fillRect/>
+                    </a:stretch>
+                  </pic:blipFill>
+                  <pic:spPr bwMode="auto">
+                    <a:xfrm>
+                      <a:off x="0" y="0"/>
+                      <a:ext cx="3650119" cy="3672402"/>
+                    </a:xfrm>
+                    <a:prstGeom prst="rect">
+                      <a:avLst/>
+                    </a:prstGeom>
+                    <a:noFill/>
+                    <a:ln>
+                      <a:noFill/>
+                    </a:ln>
+                    <a:extLst/>
+                  </pic:spPr>
+                </pic:pic>
+              </a:graphicData>
+            </a:graphic>
+          </wp:inline>
+        </w:drawing>
+      </w:r>
+    </w:p>
+    <w:p>
+      <w:pPr>
+        <w:jc w:val="center"/>
+        <w:rPr>
+          <w:i/>
+        </w:rPr>
+      </w:pPr>
+      <w:r>
+        <w:rPr>
+          <w:b/>
+        </w:rPr>
+        <w:t>Figura 2.6.1</w:t>
+      </w:r>
+      <w:r>
+        <w:rPr>
+          <w:b/>
+          <w:i/>
+        </w:rPr>
+        <w:t xml:space="preserve"> </w:t>
+      </w:r>
+      <w:r>
+        <w:rPr>
+          <w:i/>
+        </w:rPr>
+        <w:t>Diagrama Use Case</w:t>
+      </w:r>
+    </w:p>
+    <w:p>
+      <w:pPr>
+        <w:rPr>
+          <w:lang w:val="en-US"/>
+        </w:rPr>
+      </w:pPr>
+      <w:r>
+        <w:rPr>
+          <w:lang w:val="en-US"/>
+        </w:rPr>
+        <w:t>Actorii</w:t>
+      </w:r>
+      <w:r>
+        <w:rPr>
+          <w:lang w:val="en-US"/>
+        </w:rPr>
+        <w:t xml:space="preserve"> principali din diagramă sunt:</w:t>
+      </w:r>
+    </w:p>
+    <w:p>
+      <w:pPr>
+        <w:pStyle w:val="a6"/>
+        <w:numPr>
+          <w:ilvl w:val="0"/>
+          <w:numId w:val="22"/>
+        </w:numPr>
+        <w:rPr>
+          <w:lang w:val="en-US"/>
+        </w:rPr>
+      </w:pPr>
+      <w:r>
+        <w:rPr>
+          <w:b/>
+          <w:lang w:val="en-US"/>
+        </w:rPr>
+        <w:t>Pacientul:</w:t>
+      </w:r>
+      <w:r>
+        <w:rPr>
+          <w:lang w:val="en-US"/>
+        </w:rPr>
+        <w:t xml:space="preserve"> Actorul central al sistemului, utilizează platforma pentru a accesa informații și servicii de sănătate.</w:t>
+      </w:r>
+    </w:p>
+    <w:p>
+      <w:pPr>
+        <w:pStyle w:val="a6"/>
+        <w:numPr>
+          <w:ilvl w:val="0"/>
+          <w:numId w:val="22"/>
+        </w:numPr>
+        <w:rPr>
+          <w:lang w:val="en-US"/>
+        </w:rPr>
+      </w:pPr>
+      <w:r>
+        <w:rPr>
+          <w:b/>
+          <w:lang w:val="en-US"/>
+        </w:rPr>
+        <w:t>Medicul:</w:t>
+      </w:r>
+      <w:r>
+        <w:rPr>
+          <w:lang w:val="en-US"/>
+        </w:rPr>
+        <w:t xml:space="preserve"> Un actor secundar care furnizează informații și servicii de sănătate pacienților.</w:t>
+      </w:r>
+    </w:p>
+    <w:p>
+      <w:pPr>
+        <w:pStyle w:val="a6"/>
+        <w:numPr>
+          <w:ilvl w:val="0"/>
+          <w:numId w:val="22"/>
+        </w:numPr>
+        <w:rPr>
+          <w:lang w:val="en-US"/>
+        </w:rPr>
+      </w:pPr>
+      <w:r>
+        <w:rPr>
+          <w:b/>
+          <w:lang w:val="en-US"/>
+        </w:rPr>
+        <w:t>Sistemul:</w:t>
+      </w:r>
+      <w:r>
+        <w:rPr>
+          <w:lang w:val="en-US"/>
+        </w:rPr>
+        <w:t xml:space="preserve"> Actorul care implementează și gestionează sistemul de asistență virtuală.</w:t>
+      </w:r>
+    </w:p>
+    <w:p>
+      <w:pPr>
+        <w:rPr>
+          <w:lang w:val="en-US"/>
+        </w:rPr>
+      </w:pPr>
+      <w:r>
+        <w:rPr>
+          <w:lang w:val="en-US"/>
+        </w:rPr>
+        <w:t>Cazuril</w:t>
+      </w:r>
+      <w:r>
+        <w:rPr>
+          <w:lang w:val="en-US"/>
+        </w:rPr>
+        <w:t>e de utilizare esențiale sunt:</w:t>
+      </w:r>
+    </w:p>
+    <w:p>
+      <w:pPr>
+        <w:pStyle w:val="a6"/>
+        <w:numPr>
+          <w:ilvl w:val="0"/>
+          <w:numId w:val="23"/>
+        </w:numPr>
+        <w:rPr>
+          <w:lang w:val="en-US"/>
+        </w:rPr>
+      </w:pPr>
+      <w:r>
+        <w:rPr>
+          <w:b/>
+          <w:lang w:val="en-US"/>
+        </w:rPr>
+        <w:t>Selectarea medicului specialist:</w:t>
+      </w:r>
+      <w:r>
+        <w:rPr>
+          <w:lang w:val="en-US"/>
+        </w:rPr>
+        <w:t xml:space="preserve"> Pacientul alege un medic specialist în funcție de nevoile sale medicale.</w:t>
+      </w:r>
+    </w:p>
+    <w:p>
+      <w:pPr>
+        <w:pStyle w:val="a6"/>
+        <w:numPr>
+          <w:ilvl w:val="0"/>
+          <w:numId w:val="23"/>
+        </w:numPr>
+        <w:rPr>
+          <w:lang w:val="en-US"/>
+        </w:rPr>
+      </w:pPr>
+      <w:r>
+        <w:rPr>
+          <w:b/>
+          <w:lang w:val="en-US"/>
+        </w:rPr>
+        <w:t>Vizualizarea intervalelor disponibile:</w:t>
+      </w:r>
+      <w:r>
+        <w:rPr>
+          <w:lang w:val="en-US"/>
+        </w:rPr>
+        <w:t xml:space="preserve"> Pacientul explorează intervalele orare disponibile pentru a programa o consultație.</w:t>
+      </w:r>
+    </w:p>
+    <w:p>
+      <w:pPr>
+        <w:pStyle w:val="a6"/>
+        <w:numPr>
+          <w:ilvl w:val="0"/>
+          <w:numId w:val="23"/>
+        </w:numPr>
+        <w:rPr>
+          <w:lang w:val="en-US"/>
+        </w:rPr>
+      </w:pPr>
+      <w:r>
+        <w:rPr>
+          <w:b/>
+          <w:lang w:val="en-US"/>
+        </w:rPr>
+        <w:lastRenderedPageBreak/>
+        <w:t>Înscrierea la o consultație:</w:t>
+      </w:r>
+      <w:r>
+        <w:rPr>
+          <w:lang w:val="en-US"/>
+        </w:rPr>
+        <w:t xml:space="preserve"> Pacientul se înscrie la o consultație cu medicul ales.</w:t>
+      </w:r>
+    </w:p>
+    <w:p>
+      <w:pPr>
+        <w:pStyle w:val="a6"/>
+        <w:numPr>
+          <w:ilvl w:val="0"/>
+          <w:numId w:val="23"/>
+        </w:numPr>
+        <w:rPr>
+          <w:lang w:val="en-US"/>
+        </w:rPr>
+      </w:pPr>
+      <w:r>
+        <w:rPr>
+          <w:b/>
+          <w:lang w:val="en-US"/>
+        </w:rPr>
+        <w:t>Vizualizarea rezultatelor analizelor:</w:t>
+      </w:r>
+      <w:r>
+        <w:rPr>
+          <w:lang w:val="en-US"/>
+        </w:rPr>
+        <w:t xml:space="preserve"> Pacientul accesează rezultatele analizelor medicale.</w:t>
+      </w:r>
+    </w:p>
+    <w:p>
+      <w:pPr>
+        <w:pStyle w:val="a6"/>
+        <w:numPr>
+          <w:ilvl w:val="0"/>
+          <w:numId w:val="23"/>
+        </w:numPr>
+        <w:rPr>
+          <w:lang w:val="en-US"/>
+        </w:rPr>
+      </w:pPr>
+      <w:r>
+        <w:rPr>
+          <w:b/>
+          <w:lang w:val="en-US"/>
+        </w:rPr>
+        <w:t>Vizualizarea medicamentelor prescrise:</w:t>
+      </w:r>
+      <w:r>
+        <w:rPr>
+          <w:lang w:val="en-US"/>
+        </w:rPr>
+        <w:t xml:space="preserve"> Pacientul examinează lista de medicamente prescrise de medic.</w:t>
+      </w:r>
+    </w:p>
+    <w:p>
+      <w:pPr>
+        <w:pStyle w:val="a6"/>
+        <w:numPr>
+          <w:ilvl w:val="0"/>
+          <w:numId w:val="25"/>
+        </w:numPr>
+        <w:rPr>
+          <w:lang w:val="en-US"/>
+        </w:rPr>
+      </w:pPr>
+      <w:r>
+        <w:rPr>
+          <w:b/>
+          <w:lang w:val="en-US"/>
+        </w:rPr>
+        <w:t>Comunicarea cu alt medic:</w:t>
+      </w:r>
+      <w:r>
+        <w:rPr>
+          <w:lang w:val="en-US"/>
+        </w:rPr>
+        <w:t xml:space="preserve"> Pacientul interacționează cu un alt medic pentru informații sau servicii adiționale.</w:t>
+      </w:r>
+    </w:p>
+    <w:p>
+      <w:pPr>
+        <w:pStyle w:val="a6"/>
+        <w:numPr>
+          <w:ilvl w:val="0"/>
+          <w:numId w:val="24"/>
+        </w:numPr>
+        <w:rPr>
+          <w:lang w:val="en-US"/>
+        </w:rPr>
+      </w:pPr>
+      <w:r>
+        <w:rPr>
+          <w:b/>
+          <w:lang w:val="en-US"/>
+        </w:rPr>
+        <w:t>Vizualizarea întregii istorii medicale:</w:t>
+      </w:r>
+      <w:r>
+        <w:rPr>
+          <w:lang w:val="en-US"/>
+        </w:rPr>
+        <w:t xml:space="preserve"> Pacientul explorează întreaga sa istorie medicală.</w:t>
+      </w:r>
+    </w:p>
+    <w:p>
+      <w:pPr>
+        <w:rPr>
+          <w:lang w:val="en-US"/>
+        </w:rPr>
+      </w:pPr>
+      <w:r>
+        <w:rPr>
+          <w:lang w:val="en-US"/>
+        </w:rPr>
+        <w:t>Aceste cazuri de utilizare detaliază modul în care pacienții utilizează sistemul pentru a accesa servi</w:t>
+      </w:r>
+      <w:r>
+        <w:rPr>
+          <w:lang w:val="en-US"/>
+        </w:rPr>
+        <w:t>cii și informații de sănătate.</w:t>
+      </w:r>
+      <w:r>
+        <w:rPr>
+          <w:lang w:val="en-US"/>
+        </w:rPr>
+        <w:t xml:space="preserve"> De exemplu, „</w:t>
+      </w:r>
+      <w:r>
+        <w:rPr>
+          <w:i/>
+          <w:lang w:val="en-US"/>
+        </w:rPr>
+        <w:t>Selectarea medicului specialist</w:t>
+      </w:r>
+      <w:r>
+        <w:rPr>
+          <w:lang w:val="en-US"/>
+        </w:rPr>
+        <w:t>” permite pacienților să aleagă un medic potrivit, iar „</w:t>
+      </w:r>
+      <w:r>
+        <w:rPr>
+          <w:i/>
+          <w:lang w:val="en-US"/>
+        </w:rPr>
+        <w:t>Vizualizarea intervalelor disponibile</w:t>
+      </w:r>
+      <w:r>
+        <w:rPr>
+          <w:lang w:val="en-US"/>
+        </w:rPr>
+        <w:t>” faciliteaz</w:t>
+      </w:r>
+      <w:r>
+        <w:rPr>
+          <w:lang w:val="en-US"/>
+        </w:rPr>
+        <w:t>ă programarea unei consultații.</w:t>
+      </w:r>
+    </w:p>
+    <w:p>
+      <w:r>
+        <w:t>Diagrama UML propusă modelează un sistem de asistență virtuală dedicat optimizării experienței pacienților în cadrul sistemului de sănătate(</w:t>
+      </w:r>
+      <w:r>
+        <w:rPr>
+          <w:i/>
+        </w:rPr>
+        <w:t>figura 3.2</w:t>
+      </w:r>
+      <w:r>
+        <w:t>). Scopul fundamental al acestui sistem este de a sprijini pacienții în gestionarea eficientă a stării lor de sănătate, contribuind la o experiență mai fluidă și îmbunătățită în interacțiunea cu serviciile medicale.</w:t>
+      </w:r>
+    </w:p>
+    <w:p>
+      <w:pPr>
+        <w:rPr>
+          <w:lang w:val="en-US"/>
+        </w:rPr>
+      </w:pPr>
+    </w:p>
+    <w:p>
+      <w:pPr>
+        <w:pStyle w:val="Paragrah"/>
+      </w:pPr>
+      <w:r>
+        <w:rPr>
+          <w:lang w:val="en-US" w:eastAsia="en-US"/>
+        </w:rPr>
+        <w:drawing>
+          <wp:inline distT="0" distB="0" distL="0" distR="0" wp14:anchorId="324363D4" wp14:editId="5E5984EB">
+            <wp:extent cx="5592656" cy="2463902"/>
+            <wp:effectExtent l="0" t="0" r="8255" b="0"/>
+            <wp:docPr id="5" name="Рисунок 5"/>
+            <wp:cNvGraphicFramePr>
+              <a:graphicFrameLocks xmlns:a="http://schemas.openxmlformats.org/drawingml/2006/main" noChangeAspect="1"/>
+            </wp:cNvGraphicFramePr>
+            <a:graphic xmlns:a="http://schemas.openxmlformats.org/drawingml/2006/main">
+              <a:graphicData uri="http://schemas.openxmlformats.org/drawingml/2006/picture">
+                <pic:pic xmlns:pic="http://schemas.openxmlformats.org/drawingml/2006/picture">
+                  <pic:nvPicPr>
+                    <pic:cNvPr id="1" name=""/>
+                    <pic:cNvPicPr/>
+                  </pic:nvPicPr>
+                  <pic:blipFill>
+                    <a:blip r:embed="rId15"/>
+                    <a:stretch>
+                      <a:fillRect/>
+                    </a:stretch>
+                  </pic:blipFill>
+                  <pic:spPr>
+                    <a:xfrm>
+                      <a:off x="0" y="0"/>
+                      <a:ext cx="5601136" cy="2467638"/>
+                    </a:xfrm>
+                    <a:prstGeom prst="rect">
+                      <a:avLst/>
+                    </a:prstGeom>
+                  </pic:spPr>
+                </pic:pic>
+              </a:graphicData>
+            </a:graphic>
+          </wp:inline>
+        </w:drawing>
+      </w:r>
+    </w:p>
+    <w:p>
+      <w:pPr>
+        <w:jc w:val="center"/>
+        <w:rPr>
+          <w:i/>
+        </w:rPr>
+      </w:pPr>
+      <w:r>
+        <w:rPr>
+          <w:b/>
+        </w:rPr>
+        <w:t>Figura 2.6.2</w:t>
+      </w:r>
+      <w:r>
+        <w:rPr>
+          <w:b/>
+          <w:i/>
+        </w:rPr>
+        <w:t xml:space="preserve"> </w:t>
+      </w:r>
+      <w:r>
+        <w:rPr>
+          <w:i/>
+        </w:rPr>
+        <w:t>Diagrama de activități</w:t>
+      </w:r>
+    </w:p>
+    <w:p>
+      <w:r>
+        <w:t>Diagrama evidențiază două activități principale:</w:t>
+      </w:r>
+    </w:p>
+    <w:p>
+      <w:pPr>
+        <w:pStyle w:val="a6"/>
+        <w:numPr>
+          <w:ilvl w:val="0"/>
+          <w:numId w:val="27"/>
+        </w:numPr>
+      </w:pPr>
+      <w:r>
+        <w:rPr>
+          <w:b/>
+        </w:rPr>
+        <w:t>Selectarea medicului specialist</w:t>
+      </w:r>
+      <w:r>
+        <w:t xml:space="preserve"> - pacientul își alege medicul specialist în funcție de nevoile sale medicale.</w:t>
+      </w:r>
+    </w:p>
+    <w:p>
+      <w:pPr>
+        <w:pStyle w:val="a6"/>
+        <w:numPr>
+          <w:ilvl w:val="0"/>
+          <w:numId w:val="28"/>
+        </w:numPr>
+      </w:pPr>
+      <w:r>
+        <w:rPr>
+          <w:b/>
+        </w:rPr>
+        <w:t xml:space="preserve">Realizarea unei programări </w:t>
+      </w:r>
+      <w:r>
+        <w:t>- pacientul programează o consultație cu medicul specialist ales.</w:t>
+      </w:r>
+    </w:p>
+    <w:p/>
+    <w:p>
+      <w:r>
+        <w:t>Activitatea „</w:t>
+      </w:r>
+      <w:r>
+        <w:rPr>
+          <w:i/>
+        </w:rPr>
+        <w:t>Selectarea medicului specialist</w:t>
+      </w:r>
+      <w:r>
+        <w:t>” este împărțită în două etape:</w:t>
+      </w:r>
+    </w:p>
+    <w:p>
+      <w:pPr>
+        <w:pStyle w:val="a6"/>
+        <w:numPr>
+          <w:ilvl w:val="0"/>
+          <w:numId w:val="29"/>
+        </w:numPr>
+      </w:pPr>
+      <w:r>
+        <w:rPr>
+          <w:b/>
+        </w:rPr>
+        <w:t>Căutarea sloturilor de înregistrare disponibile</w:t>
+      </w:r>
+      <w:r>
+        <w:t xml:space="preserve"> - pacientul explorează intervalele de timp libere pentru a programa o consultație cu un medic specialist.</w:t>
+      </w:r>
+    </w:p>
+    <w:p>
+      <w:pPr>
+        <w:pStyle w:val="a6"/>
+        <w:numPr>
+          <w:ilvl w:val="0"/>
+          <w:numId w:val="30"/>
+        </w:numPr>
+      </w:pPr>
+      <w:r>
+        <w:rPr>
+          <w:b/>
+        </w:rPr>
+        <w:t>Selectarea unui interval orar</w:t>
+      </w:r>
+      <w:r>
+        <w:t xml:space="preserve"> - pacientul alege un interval convenabil pentru consultație.</w:t>
+      </w:r>
+    </w:p>
+    <w:p>
+      <w:r>
+        <w:t>Activitatea „</w:t>
+      </w:r>
+      <w:r>
+        <w:rPr>
+          <w:i/>
+        </w:rPr>
+        <w:t>Realizarea unei programări</w:t>
+      </w:r>
+      <w:r>
+        <w:t>” este structurată în două etape:</w:t>
+      </w:r>
+    </w:p>
+    <w:p>
+      <w:pPr>
+        <w:pStyle w:val="a6"/>
+        <w:numPr>
+          <w:ilvl w:val="0"/>
+          <w:numId w:val="31"/>
+        </w:numPr>
+      </w:pPr>
+      <w:r>
+        <w:rPr>
+          <w:b/>
+        </w:rPr>
+        <w:t>Confirmarea programării</w:t>
+      </w:r>
+      <w:r>
+        <w:t xml:space="preserve"> - pacientul validează programarea cu medicul specialist.</w:t>
+      </w:r>
+    </w:p>
+    <w:p>
+      <w:pPr>
+        <w:pStyle w:val="a6"/>
+        <w:numPr>
+          <w:ilvl w:val="0"/>
+          <w:numId w:val="31"/>
+        </w:numPr>
+      </w:pPr>
+      <w:r>
+        <w:rPr>
+          <w:b/>
+        </w:rPr>
+        <w:t>Înregistrarea programării</w:t>
+      </w:r>
+      <w:r>
+        <w:t xml:space="preserve"> - sistemul înregistrează oficial programarea pacientului.</w:t>
+      </w:r>
+    </w:p>
+    <w:p>
+      <w:r>
+        <w:t>Diagrama ilustrează procesul detaliat prin care pacientul utilizează sistemul de asistență virtuală pentru a programa o consultație cu medicul specialist. Inițial, pacientul alege un medic potrivit pe baza necesităților sale medicale. Următorul pas constă în vizualizarea intervalului disponibil și selectarea unui slot adecvat. Confirmarea programării finalizează procesul, iar sistemul înregistrează oficial această programare.</w:t>
+      </w:r>
+    </w:p>
+    <w:p>
+      <w:r>
+        <w:t xml:space="preserve">Diagrama </w:t>
+      </w:r>
+      <w:r>
+        <w:rPr>
+          <w:i/>
+        </w:rPr>
+        <w:t>de clasă</w:t>
+      </w:r>
+      <w:r>
+        <w:rPr>
+          <w:i/>
+        </w:rPr>
+        <w:t xml:space="preserve"> </w:t>
+      </w:r>
+      <w:r>
+        <w:t>în limbajul UML propusă oferă o reprezentare structurată a unui sistem de asistență virtuală, concentrat pe îmbunătățirea experienței pacienților în cadrul domeniului sănătății(</w:t>
+      </w:r>
+      <w:r>
+        <w:rPr>
+          <w:i/>
+        </w:rPr>
+        <w:t>figura 3.3</w:t>
+      </w:r>
+      <w:r>
+        <w:t>). Aceasta ilustrează clasele principale, relațiile dintre acestea și modul în care sistemul interacționează cu pacienții și medicii.</w:t>
+      </w:r>
+    </w:p>
+    <w:p>
+      <w:pPr>
+        <w:pStyle w:val="Paragrah"/>
+        <w:spacing w:after="0"/>
+      </w:pPr>
+      <w:r>
+        <w:rPr>
+          <w:lang w:val="en-US" w:eastAsia="en-US"/>
+        </w:rPr>
+        <w:drawing>
+          <wp:inline distT="0" distB="0" distL="0" distR="0" wp14:anchorId="2B4D2176" wp14:editId="49096988">
+            <wp:extent cx="5477086" cy="3213412"/>
+            <wp:effectExtent l="0" t="0" r="0" b="6350"/>
+            <wp:docPr id="17411" name="Рисунок 1"/>
+            <wp:cNvGraphicFramePr>
+              <a:graphicFrameLocks xmlns:a="http://schemas.openxmlformats.org/drawingml/2006/main" noChangeAspect="1"/>
+            </wp:cNvGraphicFramePr>
+            <a:graphic xmlns:a="http://schemas.openxmlformats.org/drawingml/2006/main">
+              <a:graphicData uri="http://schemas.openxmlformats.org/drawingml/2006/picture">
+                <pic:pic xmlns:pic="http://schemas.openxmlformats.org/drawingml/2006/picture">
+                  <pic:nvPicPr>
+                    <pic:cNvPr id="17411" name="Рисунок 1"/>
+                    <pic:cNvPicPr>
+                      <a:picLocks noChangeAspect="1"/>
+                    </pic:cNvPicPr>
+                  </pic:nvPicPr>
+                  <pic:blipFill>
+                    <a:blip r:embed="rId16">
+                      <a:extLst>
+                        <a:ext uri="{28A0092B-C50C-407E-A947-70E740481C1C}">
+                          <a14:useLocalDpi xmlns:a14="http://schemas.microsoft.com/office/drawing/2010/main" val="0"/>
+                        </a:ext>
+                      </a:extLst>
+                    </a:blip>
+                    <a:srcRect/>
+                    <a:stretch>
+                      <a:fillRect/>
+                    </a:stretch>
+                  </pic:blipFill>
+                  <pic:spPr bwMode="auto">
+                    <a:xfrm>
+                      <a:off x="0" y="0"/>
+                      <a:ext cx="5544133" cy="3252749"/>
+                    </a:xfrm>
+                    <a:prstGeom prst="rect">
+                      <a:avLst/>
+                    </a:prstGeom>
+                    <a:noFill/>
+                    <a:ln>
+                      <a:noFill/>
+                    </a:ln>
+                    <a:extLst/>
+                  </pic:spPr>
+                </pic:pic>
+              </a:graphicData>
+            </a:graphic>
+          </wp:inline>
+        </w:drawing>
+      </w:r>
+    </w:p>
+    <w:p>
+      <w:pPr>
+        <w:jc w:val="center"/>
+        <w:rPr>
+          <w:i/>
+        </w:rPr>
+      </w:pPr>
+      <w:r>
+        <w:rPr>
+          <w:b/>
+        </w:rPr>
+        <w:t>Figura 2.6.3</w:t>
+      </w:r>
+      <w:r>
+        <w:rPr>
+          <w:b/>
+          <w:i/>
+        </w:rPr>
+        <w:t xml:space="preserve"> </w:t>
+      </w:r>
+      <w:r>
+        <w:rPr>
+          <w:i/>
+        </w:rPr>
+        <w:t>Diagrama de clasă</w:t>
+      </w:r>
+    </w:p>
+    <w:p>
+      <w:r>
+        <w:t>În diagramă, sunt prezentate următoarele clase:</w:t>
+      </w:r>
+    </w:p>
+    <w:p>
+      <w:pPr>
+        <w:pStyle w:val="a6"/>
+        <w:numPr>
+          <w:ilvl w:val="0"/>
+          <w:numId w:val="32"/>
+        </w:numPr>
+      </w:pPr>
+      <w:r>
+        <w:rPr>
+          <w:b/>
+        </w:rPr>
+        <w:lastRenderedPageBreak/>
+        <w:t>Pacient:</w:t>
+      </w:r>
+      <w:r>
+        <w:t xml:space="preserve"> Această clasă reprezintă pacienții și include atribute precum nume, prenume, data nașterii, adresă, număr de telefon, email și informații medicale.</w:t>
+      </w:r>
+    </w:p>
+    <w:p>
+      <w:pPr>
+        <w:pStyle w:val="a6"/>
+        <w:numPr>
+          <w:ilvl w:val="0"/>
+          <w:numId w:val="32"/>
+        </w:numPr>
+      </w:pPr>
+      <w:r>
+        <w:rPr>
+          <w:b/>
+        </w:rPr>
+        <w:t>Medic:</w:t>
+      </w:r>
+      <w:r>
+        <w:t xml:space="preserve"> Această clasă reprezintă medicii și include atribute precum nume, prenume, specialitate și program de lucru.</w:t>
+      </w:r>
+    </w:p>
+    <w:p>
+      <w:pPr>
+        <w:pStyle w:val="a6"/>
+        <w:numPr>
+          <w:ilvl w:val="0"/>
+          <w:numId w:val="32"/>
+        </w:numPr>
+      </w:pPr>
+      <w:r>
+        <w:rPr>
+          <w:b/>
+        </w:rPr>
+        <w:t>Sistem:</w:t>
+      </w:r>
+      <w:r>
+        <w:t xml:space="preserve"> Această clasă reprezintă sistemul de asistență virtuală și include baza de date a pacienților, baza de date a medicilor și interfața de utilizator.</w:t>
+      </w:r>
+    </w:p>
+    <w:p>
+      <w:r>
+        <w:t>De asemenea, diagrama evidențiază relațiile dintre aceste clase:</w:t>
+      </w:r>
+    </w:p>
+    <w:p>
+      <w:pPr>
+        <w:pStyle w:val="a6"/>
+        <w:numPr>
+          <w:ilvl w:val="0"/>
+          <w:numId w:val="40"/>
+        </w:numPr>
+      </w:pPr>
+      <w:r>
+        <w:t xml:space="preserve">Relația </w:t>
+      </w:r>
+      <w:r>
+        <w:rPr>
+          <w:i/>
+        </w:rPr>
+        <w:t>utilizator</w:t>
+      </w:r>
+      <w:r>
+        <w:t xml:space="preserve"> între </w:t>
+      </w:r>
+      <w:r>
+        <w:rPr>
+          <w:i/>
+        </w:rPr>
+        <w:t>Pacient</w:t>
+      </w:r>
+      <w:r>
+        <w:t xml:space="preserve"> indică că pacientul poate utiliza sistemul pentru a accesa informații și servicii de sănătate.</w:t>
+      </w:r>
+    </w:p>
+    <w:p>
+      <w:pPr>
+        <w:pStyle w:val="a6"/>
+        <w:numPr>
+          <w:ilvl w:val="0"/>
+          <w:numId w:val="40"/>
+        </w:numPr>
+      </w:pPr>
+      <w:r>
+        <w:t xml:space="preserve">Relația </w:t>
+      </w:r>
+      <w:r>
+        <w:rPr>
+          <w:i/>
+        </w:rPr>
+        <w:t>utilizator</w:t>
+      </w:r>
+      <w:r>
+        <w:t xml:space="preserve"> între </w:t>
+      </w:r>
+      <w:r>
+        <w:rPr>
+          <w:i/>
+        </w:rPr>
+        <w:t>Medic</w:t>
+      </w:r>
+      <w:r>
+        <w:t xml:space="preserve"> indică că medicul poate utiliza sistemul pentru a gestiona informații și servicii de sănătate pentru pacienți.</w:t>
+      </w:r>
+    </w:p>
+    <w:p>
+      <w:pPr>
+        <w:pStyle w:val="a6"/>
+        <w:numPr>
+          <w:ilvl w:val="0"/>
+          <w:numId w:val="40"/>
+        </w:numPr>
+      </w:pPr>
+      <w:r>
+        <w:t xml:space="preserve">Relația </w:t>
+      </w:r>
+      <w:r>
+        <w:rPr>
+          <w:i/>
+        </w:rPr>
+        <w:t>stocare</w:t>
+      </w:r>
+      <w:r>
+        <w:t xml:space="preserve"> între </w:t>
+      </w:r>
+      <w:r>
+        <w:rPr>
+          <w:i/>
+        </w:rPr>
+        <w:t>Pacienti</w:t>
+      </w:r>
+      <w:r>
+        <w:t xml:space="preserve"> și </w:t>
+      </w:r>
+      <w:r>
+        <w:rPr>
+          <w:i/>
+        </w:rPr>
+        <w:t>Medici</w:t>
+      </w:r>
+      <w:r>
+        <w:t xml:space="preserve"> indică că sistemul stochează informații despre pacienți și medici, utilizând aceste date pentru a oferi servicii.</w:t>
+      </w:r>
+    </w:p>
+    <w:p>
+      <w:r>
+        <w:t>Această diagramă furnizează o perspectivă asupra modului în care pacienții și medicii interacționează cu sistemul de asistență virtuală. Pacientul poate accesa și utiliza sistemul pentru a programa consultații, a vizualiza rezultatele analizelor și a comunica cu medicii. În același timp, medicul beneficiază de acces la informațiile medicale ale pacienților și poate programa consultații, prescrie medicamente și genera rapoarte medicale.</w:t>
+      </w:r>
+    </w:p>
+    <w:p>
+      <w:r>
+        <w:t xml:space="preserve">Diagrama UML prezentată este o </w:t>
+      </w:r>
+      <w:r>
+        <w:t>diagramă</w:t>
+      </w:r>
+      <w:r>
+        <w:rPr>
+          <w:i/>
+        </w:rPr>
+        <w:t xml:space="preserve"> de implementare</w:t>
+      </w:r>
+      <w:r>
+        <w:t>, ilustrând modul în care componentele unui sistem de informații de vânzări bazat pe web sunt distribuite pe diverse dispozitive(</w:t>
+      </w:r>
+      <w:r>
+        <w:rPr>
+          <w:i/>
+        </w:rPr>
+        <w:t>figura 3.4</w:t>
+      </w:r>
+      <w:r>
+        <w:t>).</w:t>
+      </w:r>
+    </w:p>
+    <w:p>
+      <w:r>
+        <w:t>Diagrama cuprinde patru componente cheie:</w:t>
+      </w:r>
+    </w:p>
+    <w:p>
+      <w:pPr>
+        <w:pStyle w:val="a6"/>
+        <w:numPr>
+          <w:ilvl w:val="0"/>
+          <w:numId w:val="33"/>
+        </w:numPr>
+      </w:pPr>
+      <w:r>
+        <w:rPr>
+          <w:b/>
+        </w:rPr>
+        <w:t>Serverul:</w:t>
+      </w:r>
+      <w:r>
+        <w:t xml:space="preserve"> Această componentă are rolul de a stoca datele și de a furniza servicii web. De asemenea, este responsabil pentru administrarea sistemului și menținerea bazei de date.</w:t>
+      </w:r>
+    </w:p>
+    <w:p>
+      <w:pPr>
+        <w:pStyle w:val="a6"/>
+        <w:numPr>
+          <w:ilvl w:val="0"/>
+          <w:numId w:val="33"/>
+        </w:numPr>
+      </w:pPr>
+      <w:r>
+        <w:rPr>
+          <w:b/>
+        </w:rPr>
+        <w:t>Baza de date:</w:t>
+      </w:r>
+      <w:r>
+        <w:t xml:space="preserve"> Aici sunt stocate informații precum produsele, clienții și comenzile sistemului de informații de vânzări.</w:t>
+      </w:r>
+    </w:p>
+    <w:p>
+      <w:pPr>
+        <w:pStyle w:val="a6"/>
+        <w:numPr>
+          <w:ilvl w:val="0"/>
+          <w:numId w:val="33"/>
+        </w:numPr>
+      </w:pPr>
+      <w:r>
+        <w:rPr>
+          <w:b/>
+        </w:rPr>
+        <w:t>Interfața utilizatorului:</w:t>
+      </w:r>
+      <w:r>
+        <w:t xml:space="preserve"> Această componentă permite interacțiunea utilizatorilor cu sistemul, oferind funcționalități precum vizualizarea listelor de produse, adăugarea produselor în coș, plasarea comenzilor și gestionarea contului.</w:t>
+      </w:r>
+    </w:p>
+    <w:p>
+      <w:pPr>
+        <w:pStyle w:val="a6"/>
+        <w:numPr>
+          <w:ilvl w:val="0"/>
+          <w:numId w:val="33"/>
+        </w:numPr>
+      </w:pPr>
+      <w:r>
+        <w:rPr>
+          <w:b/>
+        </w:rPr>
+        <w:t>Dispozitivele utilizate:</w:t>
+      </w:r>
+      <w:r>
+        <w:t xml:space="preserve"> Această componentă include diverse dispozitive, cum ar fi computere desktop, laptopuri, telefoane mobile și tablete, pe care utilizatorii pot accesa interfața sistemului de vânzări.</w:t>
+      </w:r>
+    </w:p>
+    <w:p>
+      <w:r>
+        <w:t xml:space="preserve">Diagrama sugerează o arhitectură centralizată, cu serverul și baza de date situate pe un </w:t>
+      </w:r>
+      <w:r>
+        <w:lastRenderedPageBreak/>
+        <w:t xml:space="preserve">dispozitiv central, posibil un server web. Interfața utilizatorului este accesibilă de pe orice tip de dispozitiv, inclusiv dispozitive mobile și desktop. </w:t>
+      </w:r>
+    </w:p>
+    <w:p>
+      <w:pPr>
+        <w:pStyle w:val="Paragrah"/>
+      </w:pPr>
+      <w:r>
+        <w:rPr>
+          <w:lang w:val="en-US" w:eastAsia="en-US"/>
+        </w:rPr>
+        <w:drawing>
+          <wp:inline distT="0" distB="0" distL="0" distR="0" wp14:anchorId="0922730E" wp14:editId="09A4A21A">
+            <wp:extent cx="3179445" cy="3632182"/>
+            <wp:effectExtent l="0" t="0" r="1905" b="6985"/>
+            <wp:docPr id="6" name="Рисунок 6"/>
+            <wp:cNvGraphicFramePr>
+              <a:graphicFrameLocks xmlns:a="http://schemas.openxmlformats.org/drawingml/2006/main" noChangeAspect="1"/>
+            </wp:cNvGraphicFramePr>
+            <a:graphic xmlns:a="http://schemas.openxmlformats.org/drawingml/2006/main">
+              <a:graphicData uri="http://schemas.openxmlformats.org/drawingml/2006/picture">
+                <pic:pic xmlns:pic="http://schemas.openxmlformats.org/drawingml/2006/picture">
+                  <pic:nvPicPr>
+                    <pic:cNvPr id="1" name=""/>
+                    <pic:cNvPicPr/>
+                  </pic:nvPicPr>
+                  <pic:blipFill>
+                    <a:blip r:embed="rId17"/>
+                    <a:stretch>
+                      <a:fillRect/>
+                    </a:stretch>
+                  </pic:blipFill>
+                  <pic:spPr>
+                    <a:xfrm>
+                      <a:off x="0" y="0"/>
+                      <a:ext cx="3197028" cy="3652268"/>
+                    </a:xfrm>
+                    <a:prstGeom prst="rect">
+                      <a:avLst/>
+                    </a:prstGeom>
+                  </pic:spPr>
+                </pic:pic>
+              </a:graphicData>
+            </a:graphic>
+          </wp:inline>
+        </w:drawing>
+      </w:r>
+    </w:p>
+    <w:p>
+      <w:pPr>
+        <w:jc w:val="center"/>
+        <w:rPr>
+          <w:i/>
+          <w:lang w:val="en-US"/>
+        </w:rPr>
+      </w:pPr>
+      <w:r>
+        <w:rPr>
+          <w:b/>
+        </w:rPr>
+        <w:t>Figura 2.6.4</w:t>
+      </w:r>
+      <w:r>
+        <w:rPr>
+          <w:b/>
+          <w:i/>
+        </w:rPr>
+        <w:t xml:space="preserve"> </w:t>
+      </w:r>
+      <w:r>
+        <w:rPr>
+          <w:i/>
+        </w:rPr>
+        <w:t>Diagrama de plasare</w:t>
+      </w:r>
+    </w:p>
+    <w:p>
+      <w:r>
+        <w:t>Descrierea detaliată a fiecărei componente:</w:t>
+      </w:r>
+    </w:p>
+    <w:p>
+      <w:pPr>
+        <w:pStyle w:val="a6"/>
+        <w:numPr>
+          <w:ilvl w:val="0"/>
+          <w:numId w:val="34"/>
+        </w:numPr>
+      </w:pPr>
+      <w:r>
+        <w:t>Serverul: Responsabil pentru stocarea datelor și furnizarea serviciilor web, inclusiv administrarea sistemului.</w:t>
+      </w:r>
+    </w:p>
+    <w:p>
+      <w:pPr>
+        <w:pStyle w:val="a6"/>
+        <w:numPr>
+          <w:ilvl w:val="0"/>
+          <w:numId w:val="34"/>
+        </w:numPr>
+      </w:pPr>
+      <w:r>
+        <w:t>Baza de date: Stocarea informațiilor esențiale precum produse, clienți și comenzi.</w:t>
+      </w:r>
+    </w:p>
+    <w:p>
+      <w:pPr>
+        <w:pStyle w:val="a6"/>
+        <w:numPr>
+          <w:ilvl w:val="0"/>
+          <w:numId w:val="34"/>
+        </w:numPr>
+      </w:pPr>
+      <w:r>
+        <w:t>Interfața utilizatorului: Oferă utilizatorilor acces la funcționalitățile sistemului, facilitând procesele de cumpărare și gestionare a contului.</w:t>
+      </w:r>
+    </w:p>
+    <w:p>
+      <w:pPr>
+        <w:pStyle w:val="a6"/>
+        <w:numPr>
+          <w:ilvl w:val="0"/>
+          <w:numId w:val="34"/>
+        </w:numPr>
+      </w:pPr>
+      <w:r>
+        <w:t>Dispozitivele utilizate: Variate dispozitive prin intermediul cărora utilizatorii pot accesa și interacționa cu sistemul.</w:t>
+      </w:r>
+    </w:p>
+    <w:p>
+      <w:r>
+        <w:t>Această diagramă furnizează o perspectivă globală a modului în care componentele unui sistem de vânzări online sunt distribuite pe diverse dispozitive, contribuind la înțelegerea arhitecturii generale a sistemului.</w:t>
+      </w:r>
+      <w:r>
+        <w:t xml:space="preserve"> </w:t>
+      </w:r>
+    </w:p>
+    <w:p>
+      <w:r>
+        <w:t xml:space="preserve">Diagrama </w:t>
+      </w:r>
+      <w:r>
+        <w:rPr>
+          <w:i/>
+        </w:rPr>
+        <w:t>de componente</w:t>
+      </w:r>
+      <w:r>
+        <w:t xml:space="preserve"> UML prezentată un sistem software care include un server web, o bază de date și o interfață(</w:t>
+      </w:r>
+      <w:r>
+        <w:rPr>
+          <w:i/>
+        </w:rPr>
+        <w:t>figura 3.5</w:t>
+      </w:r>
+      <w:r>
+        <w:t>).</w:t>
+      </w:r>
+    </w:p>
+    <w:p>
+      <w:pPr>
+        <w:rPr>
+          <w:lang w:val="en-US"/>
+        </w:rPr>
+      </w:pPr>
+    </w:p>
+    <w:p>
+      <w:pPr>
+        <w:pStyle w:val="Paragrah"/>
+      </w:pPr>
+      <w:r>
+        <w:rPr>
+          <w:lang w:val="en-US" w:eastAsia="en-US"/>
+        </w:rPr>
+        <w:lastRenderedPageBreak/>
+        <w:drawing>
+          <wp:inline distT="0" distB="0" distL="0" distR="0" wp14:anchorId="0BEB73E6" wp14:editId="62C9F7B9">
+            <wp:extent cx="5939790" cy="2954020"/>
+            <wp:effectExtent l="0" t="0" r="3810" b="0"/>
+            <wp:docPr id="21507" name="Рисунок 2"/>
+            <wp:cNvGraphicFramePr>
+              <a:graphicFrameLocks xmlns:a="http://schemas.openxmlformats.org/drawingml/2006/main" noChangeAspect="1"/>
+            </wp:cNvGraphicFramePr>
+            <a:graphic xmlns:a="http://schemas.openxmlformats.org/drawingml/2006/main">
+              <a:graphicData uri="http://schemas.openxmlformats.org/drawingml/2006/picture">
+                <pic:pic xmlns:pic="http://schemas.openxmlformats.org/drawingml/2006/picture">
+                  <pic:nvPicPr>
+                    <pic:cNvPr id="21507" name="Рисунок 2"/>
+                    <pic:cNvPicPr>
+                      <a:picLocks noChangeAspect="1"/>
+                    </pic:cNvPicPr>
+                  </pic:nvPicPr>
+                  <pic:blipFill>
+                    <a:blip r:embed="rId18">
+                      <a:extLst>
+                        <a:ext uri="{28A0092B-C50C-407E-A947-70E740481C1C}">
+                          <a14:useLocalDpi xmlns:a14="http://schemas.microsoft.com/office/drawing/2010/main" val="0"/>
+                        </a:ext>
+                      </a:extLst>
+                    </a:blip>
+                    <a:srcRect/>
+                    <a:stretch>
+                      <a:fillRect/>
+                    </a:stretch>
+                  </pic:blipFill>
+                  <pic:spPr bwMode="auto">
+                    <a:xfrm>
+                      <a:off x="0" y="0"/>
+                      <a:ext cx="5939790" cy="2954020"/>
+                    </a:xfrm>
+                    <a:prstGeom prst="rect">
+                      <a:avLst/>
+                    </a:prstGeom>
+                    <a:noFill/>
+                    <a:ln>
+                      <a:noFill/>
+                    </a:ln>
+                    <a:extLst/>
+                  </pic:spPr>
+                </pic:pic>
+              </a:graphicData>
+            </a:graphic>
+          </wp:inline>
+        </w:drawing>
+      </w:r>
+    </w:p>
+    <w:p>
+      <w:pPr>
+        <w:jc w:val="center"/>
+        <w:rPr>
+          <w:i/>
+          <w:lang w:val="en-US"/>
+        </w:rPr>
+      </w:pPr>
+      <w:r>
+        <w:rPr>
+          <w:b/>
+        </w:rPr>
+        <w:t>Figura 2.6.5</w:t>
+      </w:r>
+      <w:r>
+        <w:rPr>
+          <w:b/>
+          <w:i/>
+        </w:rPr>
+        <w:t xml:space="preserve"> </w:t>
+      </w:r>
+      <w:r>
+        <w:rPr>
+          <w:i/>
+        </w:rPr>
+        <w:t>Diagrama de componente</w:t>
+      </w:r>
+    </w:p>
+    <w:p>
+      <w:r>
+        <w:t>Componentele sistemului sunt următoarele:</w:t>
+      </w:r>
+    </w:p>
+    <w:p>
+      <w:pPr>
+        <w:pStyle w:val="a6"/>
+        <w:numPr>
+          <w:ilvl w:val="0"/>
+          <w:numId w:val="38"/>
+        </w:numPr>
+      </w:pPr>
+      <w:r>
+        <w:rPr>
+          <w:b/>
+        </w:rPr>
+        <w:t>Web Server</w:t>
+      </w:r>
+      <w:r>
+        <w:t xml:space="preserve"> - componenta care oferă acces la sistemul software prin intermediul unui browser web.</w:t>
+      </w:r>
+    </w:p>
+    <w:p>
+      <w:pPr>
+        <w:pStyle w:val="a6"/>
+        <w:numPr>
+          <w:ilvl w:val="0"/>
+          <w:numId w:val="38"/>
+        </w:numPr>
+      </w:pPr>
+      <w:r>
+        <w:rPr>
+          <w:b/>
+        </w:rPr>
+        <w:t>Baza de date</w:t>
+      </w:r>
+      <w:r>
+        <w:t xml:space="preserve"> - componenta care stochează datele sistemului.</w:t>
+      </w:r>
+    </w:p>
+    <w:p>
+      <w:pPr>
+        <w:pStyle w:val="a6"/>
+        <w:numPr>
+          <w:ilvl w:val="0"/>
+          <w:numId w:val="38"/>
+        </w:numPr>
+      </w:pPr>
+      <w:r>
+        <w:rPr>
+          <w:b/>
+        </w:rPr>
+        <w:t>ISophiMed</w:t>
+      </w:r>
+      <w:r>
+        <w:t xml:space="preserve"> - componenta care implementează logica de afaceri a sistemului.</w:t>
+      </w:r>
+    </w:p>
+    <w:p>
+      <w:pPr>
+        <w:pStyle w:val="a6"/>
+        <w:numPr>
+          <w:ilvl w:val="0"/>
+          <w:numId w:val="38"/>
+        </w:numPr>
+      </w:pPr>
+      <w:r>
+        <w:rPr>
+          <w:b/>
+        </w:rPr>
+        <w:t xml:space="preserve">Interfața </w:t>
+      </w:r>
+      <w:r>
+        <w:t>-</w:t>
+      </w:r>
+      <w:r>
+        <w:t xml:space="preserve"> este o componentă abstractă care definește interacțiunea cu sistemele externe.</w:t>
+      </w:r>
+    </w:p>
+    <w:p>
+      <w:r>
+        <w:t>Relațiile dintre componente sunt următoarele:</w:t>
+      </w:r>
+    </w:p>
+    <w:p>
+      <w:pPr>
+        <w:pStyle w:val="a6"/>
+        <w:numPr>
+          <w:ilvl w:val="0"/>
+          <w:numId w:val="41"/>
+        </w:numPr>
+      </w:pPr>
+      <w:r>
+        <w:rPr>
+          <w:i/>
+        </w:rPr>
+        <w:t>Web Server</w:t>
+      </w:r>
+      <w:r>
+        <w:t xml:space="preserve"> și </w:t>
+      </w:r>
+      <w:r>
+        <w:rPr>
+          <w:i/>
+        </w:rPr>
+        <w:t>ISophiMed</w:t>
+      </w:r>
+      <w:r>
+        <w:t xml:space="preserve"> sunt legate printr-o relație de dependență. </w:t>
+      </w:r>
+      <w:r>
+        <w:rPr>
+          <w:i/>
+        </w:rPr>
+        <w:t>Web Server</w:t>
+      </w:r>
+      <w:r>
+        <w:t xml:space="preserve"> depinde de </w:t>
+      </w:r>
+      <w:r>
+        <w:rPr>
+          <w:i/>
+        </w:rPr>
+        <w:t>ISophiMed</w:t>
+      </w:r>
+      <w:r>
+        <w:t xml:space="preserve"> pentru a obține datele și logica de afaceri necesare pentru a funcționa.</w:t>
+      </w:r>
+    </w:p>
+    <w:p>
+      <w:pPr>
+        <w:pStyle w:val="a6"/>
+        <w:numPr>
+          <w:ilvl w:val="0"/>
+          <w:numId w:val="41"/>
+        </w:numPr>
+      </w:pPr>
+      <w:r>
+        <w:rPr>
+          <w:i/>
+        </w:rPr>
+        <w:t>ISophiMed</w:t>
+      </w:r>
+      <w:r>
+        <w:t xml:space="preserve"> și </w:t>
+      </w:r>
+      <w:r>
+        <w:rPr>
+          <w:i/>
+        </w:rPr>
+        <w:t>Baza de date</w:t>
+      </w:r>
+      <w:r>
+        <w:t xml:space="preserve"> sunt legate printr-o relație de dependență. </w:t>
+      </w:r>
+      <w:r>
+        <w:rPr>
+          <w:i/>
+        </w:rPr>
+        <w:t>ISophiMed</w:t>
+      </w:r>
+      <w:r>
+        <w:t xml:space="preserve"> depinde de </w:t>
+      </w:r>
+      <w:r>
+        <w:rPr>
+          <w:i/>
+        </w:rPr>
+        <w:t>Baza de date</w:t>
+      </w:r>
+      <w:r>
+        <w:t xml:space="preserve"> pentru a stoca datele sistemului.</w:t>
+      </w:r>
+    </w:p>
+    <w:p>
+      <w:pPr>
+        <w:pStyle w:val="a6"/>
+        <w:numPr>
+          <w:ilvl w:val="0"/>
+          <w:numId w:val="41"/>
+        </w:numPr>
+      </w:pPr>
+      <w:r>
+        <w:rPr>
+          <w:i/>
+        </w:rPr>
+        <w:t>ISophiMed</w:t>
+      </w:r>
+      <w:r>
+        <w:t xml:space="preserve"> și </w:t>
+      </w:r>
+      <w:r>
+        <w:rPr>
+          <w:i/>
+        </w:rPr>
+        <w:t>Interfața</w:t>
+      </w:r>
+      <w:r>
+        <w:t xml:space="preserve"> sunt legate printr-o relație de implementare. </w:t>
+      </w:r>
+      <w:r>
+        <w:rPr>
+          <w:i/>
+        </w:rPr>
+        <w:t>ISophiMed</w:t>
+      </w:r>
+      <w:r>
+        <w:t xml:space="preserve"> implementează interfața </w:t>
+      </w:r>
+      <w:r>
+        <w:rPr>
+          <w:i/>
+        </w:rPr>
+        <w:t>Interfață cu sistemele externe</w:t>
+      </w:r>
+      <w:r>
+        <w:t xml:space="preserve"> pentru a permite sistemelor externe să comunice cu sistemul software.</w:t>
+      </w:r>
+    </w:p>
+    <w:p>
+      <w:pPr>
+        <w:pStyle w:val="a6"/>
+        <w:numPr>
+          <w:ilvl w:val="0"/>
+          <w:numId w:val="41"/>
+        </w:numPr>
+      </w:pPr>
+      <w:r>
+        <w:rPr>
+          <w:i/>
+        </w:rPr>
+        <w:t>ISophiMed</w:t>
+      </w:r>
+      <w:r>
+        <w:t xml:space="preserve"> este componenta principală a sistemului, responsabilă de implementarea logicii de afaceri. </w:t>
+      </w:r>
+      <w:r>
+        <w:rPr>
+          <w:i/>
+        </w:rPr>
+        <w:t>Interfața</w:t>
+      </w:r>
+      <w:r>
+        <w:t xml:space="preserve"> permite sistemelor externe să comunice cu sistemul software.</w:t>
+      </w:r>
+    </w:p>
+    <w:p>
+      <w:pPr>
+        <w:rPr>
+          <w:b/>
+        </w:rPr>
+      </w:pPr>
+      <w:r>
+        <w:rPr>
+          <w:b/>
+        </w:rPr>
+        <w:t>Web Server</w:t>
+      </w:r>
+    </w:p>
+    <w:p>
+      <w:pPr>
+        <w:pStyle w:val="a6"/>
+        <w:numPr>
+          <w:ilvl w:val="0"/>
+          <w:numId w:val="35"/>
+        </w:numPr>
+      </w:pPr>
+      <w:r>
+        <w:t>Este responsabil pentru procesarea solicitărilor HTTP de la utilizatori.</w:t>
+      </w:r>
+    </w:p>
+    <w:p>
+      <w:pPr>
+        <w:pStyle w:val="a6"/>
+        <w:numPr>
+          <w:ilvl w:val="0"/>
+          <w:numId w:val="35"/>
+        </w:numPr>
+      </w:pPr>
+      <w:r>
+        <w:lastRenderedPageBreak/>
+        <w:t>Generează răspunsuri HTTP care conțin conținutul web, cum ar fi pagini HTML, imagini sau fișiere JavaScript.</w:t>
+      </w:r>
+    </w:p>
+    <w:p>
+      <w:pPr>
+        <w:rPr>
+          <w:b/>
+        </w:rPr>
+      </w:pPr>
+      <w:r>
+        <w:rPr>
+          <w:b/>
+        </w:rPr>
+        <w:t>Baza de date</w:t>
+      </w:r>
+    </w:p>
+    <w:p>
+      <w:pPr>
+        <w:pStyle w:val="a6"/>
+        <w:numPr>
+          <w:ilvl w:val="0"/>
+          <w:numId w:val="36"/>
+        </w:numPr>
+      </w:pPr>
+      <w:r>
+        <w:t>Este implementată în MySQL.</w:t>
+      </w:r>
+    </w:p>
+    <w:p>
+      <w:pPr>
+        <w:pStyle w:val="a6"/>
+        <w:numPr>
+          <w:ilvl w:val="0"/>
+          <w:numId w:val="36"/>
+        </w:numPr>
+      </w:pPr>
+      <w:r>
+        <w:t>Stochează datele sistemului, cum ar fi informații despre utilizatori, produse și comenzi.</w:t>
+      </w:r>
+    </w:p>
+    <w:p>
+      <w:pPr>
+        <w:rPr>
+          <w:b/>
+        </w:rPr>
+      </w:pPr>
+      <w:r>
+        <w:rPr>
+          <w:b/>
+        </w:rPr>
+        <w:t>ISophiMed</w:t>
+      </w:r>
+    </w:p>
+    <w:p>
+      <w:pPr>
+        <w:pStyle w:val="a6"/>
+        <w:numPr>
+          <w:ilvl w:val="0"/>
+          <w:numId w:val="37"/>
+        </w:numPr>
+        <w:ind w:left="1560"/>
+      </w:pPr>
+      <w:r>
+        <w:t>Implementează logica de afaceri a sistemului, cum ar fi gestionarea utilizatorilor, a produselor și a comenzilor.</w:t>
+      </w:r>
+    </w:p>
+    <w:p>
+      <w:pPr>
+        <w:rPr>
+          <w:b/>
+        </w:rPr>
+      </w:pPr>
+      <w:r>
+        <w:rPr>
+          <w:b/>
+        </w:rPr>
+        <w:t>Interfața</w:t>
+      </w:r>
+    </w:p>
+    <w:p>
+      <w:pPr>
+        <w:pStyle w:val="a6"/>
+        <w:numPr>
+          <w:ilvl w:val="0"/>
+          <w:numId w:val="37"/>
+        </w:numPr>
+        <w:ind w:left="1560"/>
+      </w:pPr>
+      <w:r>
+        <w:t>Definește interacțiunea cu sistemele externe, cum ar fi sistemele de plată sau sistemele de facturare.</w:t>
+      </w:r>
+    </w:p>
+    <w:p>
+      <w:pPr>
+        <w:rPr>
+          <w:lang w:val="en-US"/>
+        </w:rPr>
+      </w:pPr>
+      <w:r>
+        <w:rPr>
+          <w:lang w:val="en-US"/>
+        </w:rPr>
+        <w:t xml:space="preserve">Diagrama </w:t>
+      </w:r>
+      <w:r>
+        <w:rPr>
+          <w:i/>
+          <w:lang w:val="en-US"/>
+        </w:rPr>
+        <w:t>de stări</w:t>
+      </w:r>
+      <w:r>
+        <w:rPr>
+          <w:lang w:val="en-US"/>
+        </w:rPr>
+        <w:t xml:space="preserve"> UML prezentată în imagine descrie comportamentul</w:t>
+      </w:r>
+      <w:r>
+        <w:rPr>
+          <w:lang w:val="en-US"/>
+        </w:rPr>
+        <w:t xml:space="preserve"> unui obiect numit </w:t>
+      </w:r>
+      <w:r>
+        <w:rPr>
+          <w:b/>
+          <w:i/>
+          <w:lang w:val="en-US"/>
+        </w:rPr>
+        <w:t>State.</w:t>
+      </w:r>
+    </w:p>
+    <w:p>
+      <w:pPr>
+        <w:pStyle w:val="Paragrah"/>
+      </w:pPr>
+      <w:r>
+        <w:rPr>
+          <w:lang w:val="en-US" w:eastAsia="en-US"/>
+        </w:rPr>
+        <w:drawing>
+          <wp:inline distT="0" distB="0" distL="0" distR="0" wp14:anchorId="793164BF" wp14:editId="76F2ECD8">
+            <wp:extent cx="4336889" cy="3793067"/>
+            <wp:effectExtent l="0" t="0" r="6985" b="0"/>
+            <wp:docPr id="23555" name="Рисунок 1"/>
+            <wp:cNvGraphicFramePr>
+              <a:graphicFrameLocks xmlns:a="http://schemas.openxmlformats.org/drawingml/2006/main" noChangeAspect="1"/>
+            </wp:cNvGraphicFramePr>
+            <a:graphic xmlns:a="http://schemas.openxmlformats.org/drawingml/2006/main">
+              <a:graphicData uri="http://schemas.openxmlformats.org/drawingml/2006/picture">
+                <pic:pic xmlns:pic="http://schemas.openxmlformats.org/drawingml/2006/picture">
+                  <pic:nvPicPr>
+                    <pic:cNvPr id="23555" name="Рисунок 1"/>
+                    <pic:cNvPicPr>
+                      <a:picLocks noChangeAspect="1"/>
+                    </pic:cNvPicPr>
+                  </pic:nvPicPr>
+                  <pic:blipFill>
+                    <a:blip r:embed="rId19">
+                      <a:extLst>
+                        <a:ext uri="{28A0092B-C50C-407E-A947-70E740481C1C}">
+                          <a14:useLocalDpi xmlns:a14="http://schemas.microsoft.com/office/drawing/2010/main" val="0"/>
+                        </a:ext>
+                      </a:extLst>
+                    </a:blip>
+                    <a:srcRect/>
+                    <a:stretch>
+                      <a:fillRect/>
+                    </a:stretch>
+                  </pic:blipFill>
+                  <pic:spPr bwMode="auto">
+                    <a:xfrm>
+                      <a:off x="0" y="0"/>
+                      <a:ext cx="4350763" cy="3805201"/>
+                    </a:xfrm>
+                    <a:prstGeom prst="rect">
+                      <a:avLst/>
+                    </a:prstGeom>
+                    <a:noFill/>
+                    <a:ln>
+                      <a:noFill/>
+                    </a:ln>
+                    <a:extLst/>
+                  </pic:spPr>
+                </pic:pic>
+              </a:graphicData>
+            </a:graphic>
+          </wp:inline>
+        </w:drawing>
+      </w:r>
+    </w:p>
+    <w:p>
+      <w:pPr>
+        <w:jc w:val="center"/>
+        <w:rPr>
+          <w:i/>
+          <w:lang w:val="en-US"/>
+        </w:rPr>
+      </w:pPr>
+      <w:r>
+        <w:rPr>
+          <w:b/>
+        </w:rPr>
+        <w:t>Figura 2.6.6</w:t>
+      </w:r>
+      <w:r>
+        <w:rPr>
+          <w:b/>
+          <w:i/>
+        </w:rPr>
+        <w:t xml:space="preserve"> </w:t>
+      </w:r>
+      <w:r>
+        <w:rPr>
+          <w:i/>
+        </w:rPr>
+        <w:t>Diagrama de stări</w:t>
+      </w:r>
+    </w:p>
+    <w:p>
+      <w:pPr>
+        <w:rPr>
+          <w:lang w:val="en-US"/>
+        </w:rPr>
+      </w:pPr>
+      <w:r>
+        <w:rPr>
+          <w:lang w:val="en-US"/>
+        </w:rPr>
+        <w:t>Obiectul poate fi î</w:t>
+      </w:r>
+      <w:r>
+        <w:rPr>
+          <w:lang w:val="en-US"/>
+        </w:rPr>
+        <w:t>n una dintre următoarele stări:</w:t>
+      </w:r>
+    </w:p>
+    <w:p>
+      <w:pPr>
+        <w:pStyle w:val="a6"/>
+        <w:numPr>
+          <w:ilvl w:val="0"/>
+          <w:numId w:val="37"/>
+        </w:numPr>
+        <w:rPr>
+          <w:lang w:val="en-US"/>
+        </w:rPr>
+      </w:pPr>
+      <w:r>
+        <w:rPr>
+          <w:lang w:val="en-US"/>
+        </w:rPr>
+        <w:t>Initial - este starea inițială a obiectului. În această stare, obiectul este creat și este pregătit pentru a primi evenimente.</w:t>
+      </w:r>
+    </w:p>
+    <w:p>
+      <w:pPr>
+        <w:pStyle w:val="a6"/>
+        <w:numPr>
+          <w:ilvl w:val="0"/>
+          <w:numId w:val="37"/>
+        </w:numPr>
+        <w:rPr>
+          <w:lang w:val="en-US"/>
+        </w:rPr>
+      </w:pPr>
+      <w:r>
+        <w:rPr>
+          <w:lang w:val="en-US"/>
+        </w:rPr>
+        <w:t xml:space="preserve">Aşteptarea confirmării - este starea în care obiectul așteaptă confirmarea unui </w:t>
+      </w:r>
+      <w:r>
+        <w:rPr>
+          <w:lang w:val="en-US"/>
+        </w:rPr>
+        <w:lastRenderedPageBreak/>
+        <w:t>eveniment.</w:t>
+      </w:r>
+    </w:p>
+    <w:p>
+      <w:pPr>
+        <w:pStyle w:val="a6"/>
+        <w:numPr>
+          <w:ilvl w:val="0"/>
+          <w:numId w:val="37"/>
+        </w:numPr>
+        <w:rPr>
+          <w:lang w:val="en-US"/>
+        </w:rPr>
+      </w:pPr>
+      <w:r>
+        <w:rPr>
+          <w:lang w:val="en-US"/>
+        </w:rPr>
+        <w:t>Statute înregistrare - este starea în care obiectul este în curs de înregistrare.</w:t>
+      </w:r>
+    </w:p>
+    <w:p>
+      <w:pPr>
+        <w:pStyle w:val="a6"/>
+        <w:numPr>
+          <w:ilvl w:val="0"/>
+          <w:numId w:val="37"/>
+        </w:numPr>
+        <w:rPr>
+          <w:lang w:val="en-US"/>
+        </w:rPr>
+      </w:pPr>
+      <w:r>
+        <w:rPr>
+          <w:lang w:val="en-US"/>
+        </w:rPr>
+        <w:t>Anulat - este starea în care obiectul a fost anulat.</w:t>
+      </w:r>
+    </w:p>
+    <w:p>
+      <w:pPr>
+        <w:pStyle w:val="a6"/>
+        <w:numPr>
+          <w:ilvl w:val="0"/>
+          <w:numId w:val="37"/>
+        </w:numPr>
+        <w:rPr>
+          <w:lang w:val="en-US"/>
+        </w:rPr>
+      </w:pPr>
+      <w:r>
+        <w:rPr>
+          <w:lang w:val="en-US"/>
+        </w:rPr>
+        <w:t>Confirmat - este starea în care obiectul a fost confirmat.</w:t>
+      </w:r>
+    </w:p>
+    <w:p>
+      <w:pPr>
+        <w:pStyle w:val="a6"/>
+        <w:numPr>
+          <w:ilvl w:val="0"/>
+          <w:numId w:val="37"/>
+        </w:numPr>
+        <w:rPr>
+          <w:lang w:val="en-US"/>
+        </w:rPr>
+      </w:pPr>
+      <w:r>
+        <w:rPr>
+          <w:lang w:val="en-US"/>
+        </w:rPr>
+        <w:t>Amanat - este starea în care obiectul a fost amânat.</w:t>
+      </w:r>
+    </w:p>
+    <w:p>
+      <w:pPr>
+        <w:rPr>
+          <w:lang w:val="en-US"/>
+        </w:rPr>
+      </w:pPr>
+      <w:r>
+        <w:rPr>
+          <w:lang w:val="en-US"/>
+        </w:rPr>
+        <w:t xml:space="preserve">Diagrama </w:t>
+      </w:r>
+      <w:r>
+        <w:rPr>
+          <w:lang w:val="en-US"/>
+        </w:rPr>
+        <w:t>prezintă următoarele tranziții:</w:t>
+      </w:r>
+    </w:p>
+    <w:p>
+      <w:pPr>
+        <w:pStyle w:val="a6"/>
+        <w:numPr>
+          <w:ilvl w:val="0"/>
+          <w:numId w:val="39"/>
+        </w:numPr>
+        <w:rPr>
+          <w:lang w:val="en-US"/>
+        </w:rPr>
+      </w:pPr>
+      <w:r>
+        <w:rPr>
+          <w:lang w:val="en-US"/>
+        </w:rPr>
+        <w:t xml:space="preserve">O </w:t>
+      </w:r>
+      <w:r>
+        <w:rPr>
+          <w:lang w:val="en-US"/>
+        </w:rPr>
+        <w:t xml:space="preserve">tranziție de la starea </w:t>
+      </w:r>
+      <w:r>
+        <w:rPr>
+          <w:i/>
+          <w:lang w:val="en-US"/>
+        </w:rPr>
+        <w:t>Initial</w:t>
+      </w:r>
+      <w:r>
+        <w:rPr>
+          <w:lang w:val="en-US"/>
+        </w:rPr>
+        <w:t xml:space="preserve"> la starea </w:t>
+      </w:r>
+      <w:r>
+        <w:rPr>
+          <w:i/>
+          <w:lang w:val="en-US"/>
+        </w:rPr>
+        <w:t>Aşteptarea confirmării</w:t>
+      </w:r>
+      <w:r>
+        <w:rPr>
+          <w:lang w:val="en-US"/>
+        </w:rPr>
+        <w:t xml:space="preserve"> are loc ca răspuns la un eveniment </w:t>
+      </w:r>
+      <w:r>
+        <w:rPr>
+          <w:i/>
+          <w:lang w:val="en-US"/>
+        </w:rPr>
+        <w:t>Confirmare</w:t>
+      </w:r>
+      <w:r>
+        <w:rPr>
+          <w:lang w:val="en-US"/>
+        </w:rPr>
+        <w:t>.</w:t>
+      </w:r>
+    </w:p>
+    <w:p>
+      <w:pPr>
+        <w:pStyle w:val="a6"/>
+        <w:numPr>
+          <w:ilvl w:val="0"/>
+          <w:numId w:val="39"/>
+        </w:numPr>
+        <w:rPr>
+          <w:lang w:val="en-US"/>
+        </w:rPr>
+      </w:pPr>
+      <w:r>
+        <w:rPr>
+          <w:lang w:val="en-US"/>
+        </w:rPr>
+        <w:t xml:space="preserve">O </w:t>
+      </w:r>
+      <w:r>
+        <w:rPr>
+          <w:lang w:val="en-US"/>
+        </w:rPr>
+        <w:t xml:space="preserve">tranziție de la starea </w:t>
+      </w:r>
+      <w:r>
+        <w:rPr>
+          <w:i/>
+          <w:lang w:val="en-US"/>
+        </w:rPr>
+        <w:t>Aşteptarea confirmării</w:t>
+      </w:r>
+      <w:r>
+        <w:rPr>
+          <w:lang w:val="en-US"/>
+        </w:rPr>
+        <w:t xml:space="preserve"> </w:t>
+      </w:r>
+      <w:r>
+        <w:rPr>
+          <w:lang w:val="en-US"/>
+        </w:rPr>
+        <w:t xml:space="preserve">la starea </w:t>
+      </w:r>
+      <w:r>
+        <w:rPr>
+          <w:i/>
+          <w:lang w:val="en-US"/>
+        </w:rPr>
+        <w:t>Statute înregistrare</w:t>
+      </w:r>
+      <w:r>
+        <w:rPr>
+          <w:lang w:val="en-US"/>
+        </w:rPr>
+        <w:t xml:space="preserve"> are l</w:t>
+      </w:r>
+      <w:r>
+        <w:rPr>
+          <w:lang w:val="en-US"/>
+        </w:rPr>
+        <w:t xml:space="preserve">oc ca răspuns la un eveniment </w:t>
+      </w:r>
+      <w:r>
+        <w:rPr>
+          <w:i/>
+          <w:lang w:val="en-US"/>
+        </w:rPr>
+        <w:t>Confirmare primită</w:t>
+      </w:r>
+      <w:r>
+        <w:rPr>
+          <w:lang w:val="en-US"/>
+        </w:rPr>
+        <w:t>.</w:t>
+      </w:r>
+    </w:p>
+    <w:p>
+      <w:pPr>
+        <w:pStyle w:val="a6"/>
+        <w:numPr>
+          <w:ilvl w:val="0"/>
+          <w:numId w:val="39"/>
+        </w:numPr>
+        <w:rPr>
+          <w:lang w:val="en-US"/>
+        </w:rPr>
+      </w:pPr>
+      <w:r>
+        <w:rPr>
+          <w:lang w:val="en-US"/>
+        </w:rPr>
+        <w:t xml:space="preserve">O </w:t>
+      </w:r>
+      <w:r>
+        <w:rPr>
+          <w:lang w:val="en-US"/>
+        </w:rPr>
+        <w:t xml:space="preserve">tranziție de la starea </w:t>
+      </w:r>
+      <w:r>
+        <w:rPr>
+          <w:i/>
+          <w:lang w:val="en-US"/>
+        </w:rPr>
+        <w:t>Statute înregistrare</w:t>
+      </w:r>
+      <w:r>
+        <w:rPr>
+          <w:lang w:val="en-US"/>
+        </w:rPr>
+        <w:t xml:space="preserve"> la starea </w:t>
+      </w:r>
+      <w:r>
+        <w:rPr>
+          <w:i/>
+          <w:lang w:val="en-US"/>
+        </w:rPr>
+        <w:t>Anulat</w:t>
+      </w:r>
+      <w:r>
+        <w:rPr>
+          <w:lang w:val="en-US"/>
+        </w:rPr>
+        <w:t xml:space="preserve"> are loc ca răspuns la un eveniment </w:t>
+      </w:r>
+      <w:r>
+        <w:rPr>
+          <w:i/>
+          <w:lang w:val="en-US"/>
+        </w:rPr>
+        <w:t>Anulare</w:t>
+      </w:r>
+      <w:r>
+        <w:rPr>
+          <w:lang w:val="en-US"/>
+        </w:rPr>
+        <w:t>.</w:t>
+      </w:r>
+    </w:p>
+    <w:p>
+      <w:pPr>
+        <w:pStyle w:val="a6"/>
+        <w:numPr>
+          <w:ilvl w:val="0"/>
+          <w:numId w:val="39"/>
+        </w:numPr>
+        <w:rPr>
+          <w:lang w:val="en-US"/>
+        </w:rPr>
+      </w:pPr>
+      <w:r>
+        <w:rPr>
+          <w:lang w:val="en-US"/>
+        </w:rPr>
+        <w:t xml:space="preserve">O </w:t>
+      </w:r>
+      <w:r>
+        <w:rPr>
+          <w:lang w:val="en-US"/>
+        </w:rPr>
+        <w:t xml:space="preserve">tranziție de la starea </w:t>
+      </w:r>
+      <w:r>
+        <w:rPr>
+          <w:i/>
+          <w:lang w:val="en-US"/>
+        </w:rPr>
+        <w:t>Statute înregistrare</w:t>
+      </w:r>
+      <w:r>
+        <w:rPr>
+          <w:lang w:val="en-US"/>
+        </w:rPr>
+        <w:t xml:space="preserve"> la starea </w:t>
+      </w:r>
+      <w:r>
+        <w:rPr>
+          <w:i/>
+          <w:lang w:val="en-US"/>
+        </w:rPr>
+        <w:t>Confirmat</w:t>
+      </w:r>
+      <w:r>
+        <w:rPr>
+          <w:lang w:val="en-US"/>
+        </w:rPr>
+        <w:t xml:space="preserve"> are loc ca răspuns la un eveniment </w:t>
+      </w:r>
+      <w:r>
+        <w:rPr>
+          <w:i/>
+          <w:lang w:val="en-US"/>
+        </w:rPr>
+        <w:t>Confirmare finală</w:t>
+      </w:r>
+      <w:r>
+        <w:rPr>
+          <w:lang w:val="en-US"/>
+        </w:rPr>
+        <w:t>.</w:t>
+      </w:r>
+    </w:p>
+    <w:p>
+      <w:pPr>
+        <w:pStyle w:val="a6"/>
+        <w:numPr>
+          <w:ilvl w:val="0"/>
+          <w:numId w:val="39"/>
+        </w:numPr>
+        <w:rPr>
+          <w:lang w:val="en-US"/>
+        </w:rPr>
+      </w:pPr>
+      <w:r>
+        <w:rPr>
+          <w:lang w:val="en-US"/>
+        </w:rPr>
+        <w:t xml:space="preserve">O </w:t>
+      </w:r>
+      <w:r>
+        <w:rPr>
+          <w:lang w:val="en-US"/>
+        </w:rPr>
+        <w:t xml:space="preserve">tranziție de la starea </w:t>
+      </w:r>
+      <w:r>
+        <w:rPr>
+          <w:i/>
+          <w:lang w:val="en-US"/>
+        </w:rPr>
+        <w:t>Statute înregistrare</w:t>
+      </w:r>
+      <w:r>
+        <w:rPr>
+          <w:lang w:val="en-US"/>
+        </w:rPr>
+        <w:t xml:space="preserve"> la starea </w:t>
+      </w:r>
+      <w:r>
+        <w:rPr>
+          <w:i/>
+          <w:lang w:val="en-US"/>
+        </w:rPr>
+        <w:t>Amanat</w:t>
+      </w:r>
+      <w:r>
+        <w:rPr>
+          <w:lang w:val="en-US"/>
+        </w:rPr>
+        <w:t xml:space="preserve"> are loc ca răspuns la un eveniment </w:t>
+      </w:r>
+      <w:r>
+        <w:rPr>
+          <w:i/>
+          <w:lang w:val="en-US"/>
+        </w:rPr>
+        <w:t>Amânare</w:t>
+      </w:r>
+      <w:r>
+        <w:rPr>
+          <w:lang w:val="en-US"/>
+        </w:rPr>
+        <w:t>.</w:t>
+      </w:r>
+    </w:p>
+    <w:p>
+      <w:r>
+        <w:t xml:space="preserve">Diagrama </w:t>
+      </w:r>
+      <w:r>
+        <w:rPr>
+          <w:i/>
+        </w:rPr>
+        <w:t>de secvență</w:t>
+      </w:r>
+      <w:r>
+        <w:t xml:space="preserve"> UML din imaginea trimisă descrie pașii necesari pentru a programa o întâlnire cu un medic(</w:t>
+      </w:r>
+      <w:r>
+        <w:rPr>
+          <w:i/>
+        </w:rPr>
+        <w:t>figura 3.6</w:t>
+      </w:r>
+      <w:r>
+        <w:t>). Diagramă afișează mesajele care trec între doi participanți, respectiv pacientul și medicul, și ordinea în care apar.</w:t>
+      </w:r>
+    </w:p>
+    <w:p>
+      <w:pPr>
+        <w:pStyle w:val="Paragrah"/>
+      </w:pPr>
+      <w:r>
+        <w:rPr>
+          <w:lang w:val="en-US" w:eastAsia="en-US"/>
+        </w:rPr>
+        <w:drawing>
+          <wp:inline distT="0" distB="0" distL="0" distR="0" wp14:anchorId="6075053D" wp14:editId="0456EF39">
+            <wp:extent cx="4898390" cy="3614880"/>
+            <wp:effectExtent l="0" t="0" r="0" b="5080"/>
+            <wp:docPr id="25603" name="Рисунок 2"/>
+            <wp:cNvGraphicFramePr>
+              <a:graphicFrameLocks xmlns:a="http://schemas.openxmlformats.org/drawingml/2006/main" noChangeAspect="1"/>
+            </wp:cNvGraphicFramePr>
+            <a:graphic xmlns:a="http://schemas.openxmlformats.org/drawingml/2006/main">
+              <a:graphicData uri="http://schemas.openxmlformats.org/drawingml/2006/picture">
+                <pic:pic xmlns:pic="http://schemas.openxmlformats.org/drawingml/2006/picture">
+                  <pic:nvPicPr>
+                    <pic:cNvPr id="25603" name="Рисунок 2"/>
+                    <pic:cNvPicPr>
+                      <a:picLocks noChangeAspect="1"/>
+                    </pic:cNvPicPr>
+                  </pic:nvPicPr>
+                  <pic:blipFill>
+                    <a:blip r:embed="rId20">
+                      <a:extLst>
+                        <a:ext uri="{28A0092B-C50C-407E-A947-70E740481C1C}">
+                          <a14:useLocalDpi xmlns:a14="http://schemas.microsoft.com/office/drawing/2010/main" val="0"/>
+                        </a:ext>
+                      </a:extLst>
+                    </a:blip>
+                    <a:srcRect/>
+                    <a:stretch>
+                      <a:fillRect/>
+                    </a:stretch>
+                  </pic:blipFill>
+                  <pic:spPr bwMode="auto">
+                    <a:xfrm>
+                      <a:off x="0" y="0"/>
+                      <a:ext cx="4904817" cy="3619623"/>
+                    </a:xfrm>
+                    <a:prstGeom prst="rect">
+                      <a:avLst/>
+                    </a:prstGeom>
+                    <a:noFill/>
+                    <a:ln>
+                      <a:noFill/>
+                    </a:ln>
+                    <a:extLst/>
+                  </pic:spPr>
+                </pic:pic>
+              </a:graphicData>
+            </a:graphic>
+          </wp:inline>
+        </w:drawing>
+      </w:r>
+    </w:p>
+    <w:p>
+      <w:pPr>
+        <w:jc w:val="center"/>
+        <w:rPr>
+          <w:i/>
+          <w:lang w:val="en-US"/>
+        </w:rPr>
+      </w:pPr>
+      <w:r>
+        <w:rPr>
+          <w:b/>
+        </w:rPr>
+        <w:t>Figura 2.6.6</w:t>
+      </w:r>
+      <w:r>
+        <w:rPr>
+          <w:b/>
+          <w:i/>
+        </w:rPr>
+        <w:t xml:space="preserve"> </w:t>
+      </w:r>
+      <w:r>
+        <w:rPr>
+          <w:i/>
+        </w:rPr>
+        <w:t>Diagrama de stări</w:t>
+      </w:r>
+    </w:p>
+    <w:p>
+      <w:r>
+        <w:lastRenderedPageBreak/>
+        <w:t>Diagrama începe cu pacientul selectând un medic. Apoi, pacientul trimite un mesaj sistemului pentru a căuta intervale de timp disponibile cu medicul selectat. Sistemul răspunde cu o listă de intervale disponibile. Pacientul selectează un interval orar și trimite un mesaj sistemului pentru a crea o programare. Sistemul confirmă programarea și o trimite pacientului.</w:t>
+      </w:r>
+    </w:p>
+    <w:p>
+      <w:r>
+        <w:t>Diagrama descrie pașii procesului în ordinea temporală în care au loc. Mesajele sunt reprezentate printr-o linie între participanți. La începutul fiecărui mesaj, este afișat un număr care indică ordinea în care apare mesajul. De exemplu, mesajul "</w:t>
+      </w:r>
+      <w:r>
+        <w:rPr>
+          <w:i/>
+        </w:rPr>
+        <w:t>Selectare medic()</w:t>
+      </w:r>
+      <w:r>
+        <w:t>" apare mai întâi, urmat de mesajul "</w:t>
+      </w:r>
+      <w:r>
+        <w:rPr>
+          <w:i/>
+        </w:rPr>
+        <w:t>Căutare intervale de timp disponibile()</w:t>
+      </w:r>
+      <w:r>
+        <w:t>".</w:t>
+      </w:r>
+    </w:p>
+    <w:p>
+      <w:r>
+        <w:t>Diagrama folosește, de asemenea, unele simboluri suplimentare pentru a oferi informații suplimentare despre proces. De exemplu, simbolul "</w:t>
+      </w:r>
+      <w:r>
+        <w:rPr>
+          <w:i/>
+        </w:rPr>
+        <w:t>lista</w:t>
+      </w:r>
+      <w:r>
+        <w:t xml:space="preserve">" este folosit pentru a indica că mesajul răspunde cu o listă de obiecte. </w:t>
+      </w:r>
+    </w:p>
+    <w:p>
+      <w:r>
+        <w:t>Această diagramă este un instrument util pentru înțelegerea modului în care funcționează un proces. Poate fi folosită pentru a comunica procesul altora sau pentru a analiza funcționarea procesului.</w:t>
+      </w:r>
+    </w:p>
+    <w:p/>
+    <w:p>
+      <w:pPr>
+        <w:pStyle w:val="2"/>
+        <w:numPr>
+          <w:ilvl w:val="1"/>
+          <w:numId w:val="6"/>
+        </w:numPr>
+      </w:pPr>
+      <w:bookmarkStart w:id="45" w:name="_Toc133321687"/>
+      <w:bookmarkStart w:id="46" w:name="_Toc135822232"/>
+      <w:bookmarkStart w:id="47" w:name="_Toc162801989"/>
       <w:r>
         <w:t xml:space="preserve">Concluzii intermediare </w:t>
       </w:r>
@@ -7310,9 +9984,9 @@
       <w:r>
         <w:t xml:space="preserve"> capitol</w:t>
       </w:r>
-      <w:bookmarkEnd w:id="39"/>
-      <w:bookmarkEnd w:id="40"/>
-      <w:bookmarkEnd w:id="41"/>
+      <w:bookmarkEnd w:id="45"/>
+      <w:bookmarkEnd w:id="46"/>
+      <w:bookmarkEnd w:id="47"/>
     </w:p>
     <w:p>
       <w:r>
@@ -7344,8 +10018,6 @@
         <w:ind w:firstLine="0"/>
         <w:jc w:val="left"/>
       </w:pPr>
-      <w:bookmarkStart w:id="42" w:name="_GoBack"/>
-      <w:bookmarkEnd w:id="42"/>
       <w:r>
         <w:br w:type="page"/>
       </w:r>
@@ -7362,8 +10034,8 @@
           <w:lang w:val="en-US"/>
         </w:rPr>
       </w:pPr>
-      <w:bookmarkStart w:id="43" w:name="_Toc148347314"/>
-      <w:bookmarkStart w:id="44" w:name="_Toc162612803"/>
+      <w:bookmarkStart w:id="48" w:name="_Toc148347314"/>
+      <w:bookmarkStart w:id="49" w:name="_Toc162801990"/>
       <w:r>
         <w:rPr>
           <w:lang w:val="en-US"/>
@@ -7371,8 +10043,8 @@
         <w:lastRenderedPageBreak/>
         <w:t>CONCLUZII</w:t>
       </w:r>
-      <w:bookmarkEnd w:id="43"/>
-      <w:bookmarkEnd w:id="44"/>
+      <w:bookmarkEnd w:id="48"/>
+      <w:bookmarkEnd w:id="49"/>
     </w:p>
     <w:p>
       <w:pPr>
@@ -7669,15 +10341,15 @@
         </w:numPr>
         <w:ind w:left="432"/>
       </w:pPr>
-      <w:bookmarkStart w:id="45" w:name="_Toc148347315"/>
-      <w:bookmarkStart w:id="46" w:name="_Toc162612804"/>
+      <w:bookmarkStart w:id="50" w:name="_Toc148347315"/>
+      <w:bookmarkStart w:id="51" w:name="_Toc162801991"/>
       <w:r>
         <w:lastRenderedPageBreak/>
         <w:t>BIBLIOGRAFIE</w:t>
       </w:r>
-      <w:bookmarkEnd w:id="7"/>
-      <w:bookmarkEnd w:id="45"/>
-      <w:bookmarkEnd w:id="46"/>
+      <w:bookmarkEnd w:id="8"/>
+      <w:bookmarkEnd w:id="50"/>
+      <w:bookmarkEnd w:id="51"/>
     </w:p>
     <w:p/>
     <w:p>
@@ -7692,9 +10364,9 @@
         <w:autoSpaceDN/>
         <w:spacing w:after="160"/>
       </w:pPr>
-      <w:bookmarkStart w:id="47" w:name="_Ref152148267"/>
-      <w:bookmarkStart w:id="48" w:name="_Ref162616200"/>
-      <w:bookmarkStart w:id="49" w:name="_Ref152608891"/>
+      <w:bookmarkStart w:id="52" w:name="_Ref152608891"/>
+      <w:bookmarkStart w:id="53" w:name="_Ref152148267"/>
+      <w:bookmarkStart w:id="54" w:name="_Ref162616200"/>
       <w:r>
         <w:t>CDC</w:t>
       </w:r>
@@ -7734,7 +10406,7 @@
       <w:r>
         <w:t xml:space="preserve">.23], disponibil: </w:t>
       </w:r>
-      <w:hyperlink r:id="rId14" w:history="1">
+      <w:hyperlink r:id="rId21" w:history="1">
         <w:r>
           <w:rPr>
             <w:rStyle w:val="a8"/>
@@ -7743,7 +10415,7 @@
           <w:t>https://www.cdc.gov/heartdisease/facts.htm</w:t>
         </w:r>
       </w:hyperlink>
-      <w:bookmarkEnd w:id="49"/>
+      <w:bookmarkEnd w:id="52"/>
     </w:p>
     <w:p>
       <w:pPr>
@@ -7795,7 +10467,7 @@
         </w:rPr>
         <w:t xml:space="preserve">: </w:t>
       </w:r>
-      <w:hyperlink r:id="rId15" w:history="1">
+      <w:hyperlink r:id="rId22" w:history="1">
         <w:r>
           <w:rPr>
             <w:rStyle w:val="a8"/>
@@ -7803,8 +10475,8 @@
           <w:t>https://www.mychart.org/About</w:t>
         </w:r>
       </w:hyperlink>
-      <w:bookmarkEnd w:id="47"/>
-      <w:bookmarkEnd w:id="48"/>
+      <w:bookmarkEnd w:id="53"/>
+      <w:bookmarkEnd w:id="54"/>
     </w:p>
     <w:p>
       <w:pPr>
@@ -7821,7 +10493,7 @@
           <w:u w:val="none"/>
         </w:rPr>
       </w:pPr>
-      <w:bookmarkStart w:id="50" w:name="_Ref162616291"/>
+      <w:bookmarkStart w:id="55" w:name="_Ref162616291"/>
       <w:r>
         <w:rPr>
           <w:i/>
@@ -7857,7 +10529,7 @@
         </w:rPr>
         <w:t xml:space="preserve">: </w:t>
       </w:r>
-      <w:hyperlink r:id="rId16" w:history="1">
+      <w:hyperlink r:id="rId23" w:history="1">
         <w:r>
           <w:rPr>
             <w:rStyle w:val="a8"/>
@@ -7865,7 +10537,7 @@
           <w:t>https://www.mychart.org/Features</w:t>
         </w:r>
       </w:hyperlink>
-      <w:bookmarkEnd w:id="50"/>
+      <w:bookmarkEnd w:id="55"/>
     </w:p>
     <w:p>
       <w:pPr>
@@ -7882,7 +10554,7 @@
           <w:u w:val="none"/>
         </w:rPr>
       </w:pPr>
-      <w:bookmarkStart w:id="51" w:name="_Ref152232147"/>
+      <w:bookmarkStart w:id="56" w:name="_Ref152232147"/>
       <w:r>
         <w:rPr>
           <w:i/>
@@ -7918,7 +10590,7 @@
         </w:rPr>
         <w:t xml:space="preserve">: </w:t>
       </w:r>
-      <w:hyperlink r:id="rId17" w:history="1">
+      <w:hyperlink r:id="rId24" w:history="1">
         <w:r>
           <w:rPr>
             <w:rStyle w:val="a8"/>
@@ -7926,7 +10598,7 @@
           <w:t>https://www.zocdoc.com/about/</w:t>
         </w:r>
       </w:hyperlink>
-      <w:bookmarkEnd w:id="51"/>
+      <w:bookmarkEnd w:id="56"/>
     </w:p>
     <w:p>
       <w:pPr>
@@ -7943,7 +10615,7 @@
           <w:u w:val="none"/>
         </w:rPr>
       </w:pPr>
-      <w:bookmarkStart w:id="52" w:name="_Ref152232163"/>
+      <w:bookmarkStart w:id="57" w:name="_Ref152232163"/>
       <w:r>
         <w:rPr>
           <w:i/>
@@ -7979,7 +10651,7 @@
         </w:rPr>
         <w:t xml:space="preserve">: </w:t>
       </w:r>
-      <w:hyperlink r:id="rId18" w:history="1">
+      <w:hyperlink r:id="rId25" w:history="1">
         <w:r>
           <w:rPr>
             <w:rStyle w:val="a8"/>
@@ -7987,7 +10659,7 @@
           <w:t>https://www.cnbc.com/2022/09/29/zocdoc-on-the-no-1-health-care-consumer-problem-that-never-changes.html</w:t>
         </w:r>
       </w:hyperlink>
-      <w:bookmarkEnd w:id="52"/>
+      <w:bookmarkEnd w:id="57"/>
     </w:p>
     <w:p>
       <w:pPr>
@@ -8004,7 +10676,7 @@
           <w:u w:val="none"/>
         </w:rPr>
       </w:pPr>
-      <w:bookmarkStart w:id="53" w:name="_Ref152233647"/>
+      <w:bookmarkStart w:id="58" w:name="_Ref152233647"/>
       <w:r>
         <w:rPr>
           <w:i/>
@@ -8047,7 +10719,7 @@
         </w:rPr>
         <w:t xml:space="preserve">: </w:t>
       </w:r>
-      <w:hyperlink r:id="rId19" w:history="1">
+      <w:hyperlink r:id="rId26" w:history="1">
         <w:r>
           <w:rPr>
             <w:rStyle w:val="a8"/>
@@ -8055,7 +10727,7 @@
           <w:t>https://www.saasgenius.com/reviews/zocdoc/</w:t>
         </w:r>
       </w:hyperlink>
-      <w:bookmarkEnd w:id="53"/>
+      <w:bookmarkEnd w:id="58"/>
     </w:p>
     <w:p>
       <w:pPr>
@@ -8072,7 +10744,7 @@
           <w:u w:val="none"/>
         </w:rPr>
       </w:pPr>
-      <w:bookmarkStart w:id="54" w:name="_Ref152239601"/>
+      <w:bookmarkStart w:id="59" w:name="_Ref152239601"/>
       <w:r>
         <w:rPr>
           <w:i/>
@@ -8088,7 +10760,7 @@
         </w:rPr>
         <w:t xml:space="preserve">Teladoc [online]. Disponibil: </w:t>
       </w:r>
-      <w:hyperlink r:id="rId20" w:history="1">
+      <w:hyperlink r:id="rId27" w:history="1">
         <w:r>
           <w:rPr>
             <w:rStyle w:val="a8"/>
@@ -8097,7 +10769,7 @@
           <w:t>https://www.teladochealth.com/about/</w:t>
         </w:r>
       </w:hyperlink>
-      <w:bookmarkEnd w:id="54"/>
+      <w:bookmarkEnd w:id="59"/>
     </w:p>
     <w:p>
       <w:pPr>
@@ -8114,7 +10786,7 @@
           <w:u w:val="none"/>
         </w:rPr>
       </w:pPr>
-      <w:bookmarkStart w:id="55" w:name="_Ref152239945"/>
+      <w:bookmarkStart w:id="60" w:name="_Ref152239945"/>
       <w:r>
         <w:rPr>
           <w:i/>
@@ -8157,7 +10829,7 @@
         </w:rPr>
         <w:t xml:space="preserve">: </w:t>
       </w:r>
-      <w:hyperlink r:id="rId21" w:history="1">
+      <w:hyperlink r:id="rId28" w:history="1">
         <w:r>
           <w:rPr>
             <w:rStyle w:val="a8"/>
@@ -8165,7 +10837,7 @@
           <w:t>https://www.dmagazine.com/publications/d-ceo/2016/november/how-the-north-texas-telemedicine-revolution-began/</w:t>
         </w:r>
       </w:hyperlink>
-      <w:bookmarkEnd w:id="55"/>
+      <w:bookmarkEnd w:id="60"/>
     </w:p>
     <w:p>
       <w:pPr>
@@ -8175,7 +10847,7 @@
           <w:numId w:val="4"/>
         </w:numPr>
       </w:pPr>
-      <w:bookmarkStart w:id="56" w:name="_Ref152139557"/>
+      <w:bookmarkStart w:id="61" w:name="_Ref152139557"/>
       <w:r>
         <w:rPr>
           <w:i/>
@@ -8232,7 +10904,7 @@
         </w:rPr>
         <w:t xml:space="preserve">: </w:t>
       </w:r>
-      <w:hyperlink r:id="rId22" w:history="1">
+      <w:hyperlink r:id="rId29" w:history="1">
         <w:r>
           <w:rPr>
             <w:rStyle w:val="a8"/>
@@ -8240,7 +10912,7 @@
           <w:t>https://www.ibm.com/topics/artificial-intelligence</w:t>
         </w:r>
       </w:hyperlink>
-      <w:bookmarkEnd w:id="56"/>
+      <w:bookmarkEnd w:id="61"/>
     </w:p>
     <w:p>
       <w:pPr>
@@ -8250,7 +10922,7 @@
           <w:numId w:val="4"/>
         </w:numPr>
       </w:pPr>
-      <w:bookmarkStart w:id="57" w:name="_Ref152139955"/>
+      <w:bookmarkStart w:id="62" w:name="_Ref152139955"/>
       <w:r>
         <w:rPr>
           <w:i/>
@@ -8318,27 +10990,15 @@
         </w:rPr>
         <w:t xml:space="preserve">: </w:t>
       </w:r>
-      <w:hyperlink r:id="rId23" w:history="1">
+      <w:hyperlink r:id="rId30" w:history="1">
         <w:r>
           <w:rPr>
             <w:rStyle w:val="a8"/>
           </w:rPr>
-          <w:t>https://www.sri.</w:t>
-        </w:r>
-        <w:r>
-          <w:rPr>
-            <w:rStyle w:val="a8"/>
-          </w:rPr>
-          <w:t>c</w:t>
-        </w:r>
-        <w:r>
-          <w:rPr>
-            <w:rStyle w:val="a8"/>
-          </w:rPr>
-          <w:t>om/hoi/shakey-the-robot/</w:t>
+          <w:t>https://www.sri.com/hoi/shakey-the-robot/</w:t>
         </w:r>
       </w:hyperlink>
-      <w:bookmarkEnd w:id="57"/>
+      <w:bookmarkEnd w:id="62"/>
     </w:p>
     <w:p>
       <w:pPr>
@@ -8348,7 +11008,7 @@
           <w:numId w:val="4"/>
         </w:numPr>
       </w:pPr>
-      <w:bookmarkStart w:id="58" w:name="_Ref152140639"/>
+      <w:bookmarkStart w:id="63" w:name="_Ref152140639"/>
       <w:r>
         <w:rPr>
           <w:i/>
@@ -8416,7 +11076,7 @@
         </w:rPr>
         <w:t xml:space="preserve">: </w:t>
       </w:r>
-      <w:hyperlink r:id="rId24" w:history="1">
+      <w:hyperlink r:id="rId31" w:history="1">
         <w:r>
           <w:rPr>
             <w:rStyle w:val="a8"/>
@@ -8424,7 +11084,7 @@
           <w:t>https://www.ibm.com/ibm/history/exhibits/vintage/vintage_4506VV1001.html</w:t>
         </w:r>
       </w:hyperlink>
-      <w:bookmarkEnd w:id="58"/>
+      <w:bookmarkEnd w:id="63"/>
     </w:p>
     <w:p>
       <w:pPr>
@@ -8439,7 +11099,7 @@
           <w:u w:val="none"/>
         </w:rPr>
       </w:pPr>
-      <w:bookmarkStart w:id="59" w:name="_Ref152141267"/>
+      <w:bookmarkStart w:id="64" w:name="_Ref152141267"/>
       <w:r>
         <w:t>A.M. TURING</w:t>
       </w:r>
@@ -8493,7 +11153,7 @@
         </w:rPr>
         <w:t xml:space="preserve">: </w:t>
       </w:r>
-      <w:hyperlink r:id="rId25" w:history="1">
+      <w:hyperlink r:id="rId32" w:history="1">
         <w:r>
           <w:rPr>
             <w:rStyle w:val="a8"/>
@@ -8501,7 +11161,7 @@
           <w:t>https://phil415.pbworks.com/f/TuringComputing.pdf</w:t>
         </w:r>
       </w:hyperlink>
-      <w:bookmarkEnd w:id="59"/>
+      <w:bookmarkEnd w:id="64"/>
     </w:p>
     <w:p>
       <w:pPr>
@@ -8514,12 +11174,13 @@
           <w:color w:val="1A1A1A" w:themeColor="background1" w:themeShade="1A"/>
         </w:rPr>
       </w:pPr>
-      <w:bookmarkStart w:id="60" w:name="_Ref152239132"/>
+      <w:bookmarkStart w:id="65" w:name="_Ref152239132"/>
       <w:r>
         <w:rPr>
           <w:rStyle w:val="a8"/>
           <w:rFonts w:eastAsiaTheme="majorEastAsia"/>
           <w:color w:val="1A1A1A" w:themeColor="background1" w:themeShade="1A"/>
+          <w:u w:val="none"/>
         </w:rPr>
         <w:t>Charu C. Aggarwal</w:t>
       </w:r>
@@ -8528,6 +11189,7 @@
           <w:rStyle w:val="a8"/>
           <w:rFonts w:eastAsiaTheme="majorEastAsia"/>
           <w:color w:val="1A1A1A" w:themeColor="background1" w:themeShade="1A"/>
+          <w:u w:val="none"/>
         </w:rPr>
         <w:t>.</w:t>
       </w:r>
@@ -8600,7 +11262,7 @@
         </w:rPr>
         <w:t xml:space="preserve">:  </w:t>
       </w:r>
-      <w:hyperlink r:id="rId26" w:history="1">
+      <w:hyperlink r:id="rId33" w:history="1">
         <w:r>
           <w:rPr>
             <w:rStyle w:val="a8"/>
@@ -8608,7 +11270,7 @@
           <w:t>http://ndl.ethernet.edu.et/bitstream/123456789/88552/1/2018_Book_NeuralNetworksAndDeepLearning.pdf</w:t>
         </w:r>
       </w:hyperlink>
-      <w:bookmarkEnd w:id="60"/>
+      <w:bookmarkEnd w:id="65"/>
     </w:p>
     <w:p>
       <w:pPr>
@@ -8623,7 +11285,7 @@
           <w:color w:val="1A1A1A" w:themeColor="background1" w:themeShade="1A"/>
         </w:rPr>
       </w:pPr>
-      <w:bookmarkStart w:id="61" w:name="_Ref152145324"/>
+      <w:bookmarkStart w:id="66" w:name="_Ref152145324"/>
       <w:r>
         <w:rPr>
           <w:i/>
@@ -8674,7 +11336,7 @@
         </w:rPr>
         <w:t xml:space="preserve">: </w:t>
       </w:r>
-      <w:hyperlink r:id="rId27" w:history="1">
+      <w:hyperlink r:id="rId34" w:history="1">
         <w:r>
           <w:rPr>
             <w:rStyle w:val="a8"/>
@@ -8682,8 +11344,8 @@
           <w:t>https://www.deeplearning.ai/resources/natural-language-processing/</w:t>
         </w:r>
       </w:hyperlink>
-      <w:bookmarkStart w:id="62" w:name="_Ref152146226"/>
-      <w:bookmarkEnd w:id="61"/>
+      <w:bookmarkStart w:id="67" w:name="_Ref152146226"/>
+      <w:bookmarkEnd w:id="66"/>
       <w:r>
         <w:rPr>
           <w:i/>
@@ -8692,7 +11354,7 @@
         </w:rPr>
         <w:t xml:space="preserve"> </w:t>
       </w:r>
-      <w:bookmarkEnd w:id="62"/>
+      <w:bookmarkEnd w:id="67"/>
     </w:p>
     <w:p>
       <w:pPr>
@@ -8707,7 +11369,7 @@
           <w:color w:val="1A1A1A" w:themeColor="background1" w:themeShade="1A"/>
         </w:rPr>
       </w:pPr>
-      <w:bookmarkStart w:id="63" w:name="_Ref152145871"/>
+      <w:bookmarkStart w:id="68" w:name="_Ref152145871"/>
       <w:r>
         <w:rPr>
           <w:i/>
@@ -8743,7 +11405,7 @@
         </w:rPr>
         <w:t xml:space="preserve">: </w:t>
       </w:r>
-      <w:hyperlink r:id="rId28" w:history="1">
+      <w:hyperlink r:id="rId35" w:history="1">
         <w:r>
           <w:rPr>
             <w:rStyle w:val="a8"/>
@@ -8752,7 +11414,7 @@
           <w:t>https://www.ibm.com/topics/deep-learning</w:t>
         </w:r>
       </w:hyperlink>
-      <w:bookmarkEnd w:id="63"/>
+      <w:bookmarkEnd w:id="68"/>
     </w:p>
     <w:p>
       <w:pPr>
@@ -8767,7 +11429,7 @@
           <w:color w:val="1A1A1A" w:themeColor="background1" w:themeShade="1A"/>
         </w:rPr>
       </w:pPr>
-      <w:bookmarkStart w:id="64" w:name="_Ref152145293"/>
+      <w:bookmarkStart w:id="69" w:name="_Ref152145293"/>
       <w:r>
         <w:rPr>
           <w:i/>
@@ -8811,7 +11473,7 @@
         </w:rPr>
         <w:t xml:space="preserve">: </w:t>
       </w:r>
-      <w:hyperlink r:id="rId29" w:history="1">
+      <w:hyperlink r:id="rId36" w:history="1">
         <w:r>
           <w:rPr>
             <w:rStyle w:val="a8"/>
@@ -8819,7 +11481,7 @@
           <w:t>https://machinelearning.apple.com/research/siri-voices</w:t>
         </w:r>
       </w:hyperlink>
-      <w:bookmarkEnd w:id="64"/>
+      <w:bookmarkEnd w:id="69"/>
       <w:r>
         <w:rPr>
           <w:i/>
@@ -8842,7 +11504,7 @@
           <w:color w:val="1A1A1A" w:themeColor="background1" w:themeShade="1A"/>
         </w:rPr>
       </w:pPr>
-      <w:bookmarkStart w:id="65" w:name="_Ref162618165"/>
+      <w:bookmarkStart w:id="70" w:name="_Ref162618165"/>
       <w:r>
         <w:rPr>
           <w:i/>
@@ -8885,7 +11547,7 @@
         </w:rPr>
         <w:t xml:space="preserve">: </w:t>
       </w:r>
-      <w:hyperlink r:id="rId30" w:history="1">
+      <w:hyperlink r:id="rId37" w:history="1">
         <w:r>
           <w:rPr>
             <w:rStyle w:val="a8"/>
@@ -8893,7 +11555,7 @@
           <w:t>https://towardsdatascience.com/how-to-apply-continual-learning-to-your-machine-learning-models-4754adcd7f7f</w:t>
         </w:r>
       </w:hyperlink>
-      <w:bookmarkEnd w:id="65"/>
+      <w:bookmarkEnd w:id="70"/>
     </w:p>
     <w:p>
       <w:pPr>
@@ -8907,7 +11569,7 @@
           <w:iCs/>
         </w:rPr>
       </w:pPr>
-      <w:bookmarkStart w:id="66" w:name="_Ref153321499"/>
+      <w:bookmarkStart w:id="71" w:name="_Ref153321499"/>
       <w:bookmarkEnd w:id="1"/>
       <w:r>
         <w:t xml:space="preserve">Ovidiu S. Noran, </w:t>
@@ -8951,7 +11613,7 @@
       <w:r>
         <w:t xml:space="preserve">: </w:t>
       </w:r>
-      <w:hyperlink r:id="rId31" w:history="1">
+      <w:hyperlink r:id="rId38" w:history="1">
         <w:r>
           <w:rPr>
             <w:rStyle w:val="a8"/>
@@ -8960,7 +11622,7 @@
           <w:t>https://www.area-c54.it/public/business%20modelling%20-%20uml%20vs%20idef.pdf</w:t>
         </w:r>
       </w:hyperlink>
-      <w:bookmarkEnd w:id="66"/>
+      <w:bookmarkEnd w:id="71"/>
     </w:p>
     <w:p>
       <w:pPr>
@@ -8977,7 +11639,7 @@
           <w:u w:val="none"/>
         </w:rPr>
       </w:pPr>
-      <w:bookmarkStart w:id="67" w:name="_Ref153321485"/>
+      <w:bookmarkStart w:id="72" w:name="_Ref153321485"/>
       <w:r>
         <w:t>Donald Bell</w:t>
       </w:r>
@@ -9023,7 +11685,7 @@
       <w:r>
         <w:t xml:space="preserve"> Disponibil: </w:t>
       </w:r>
-      <w:hyperlink r:id="rId32" w:history="1">
+      <w:hyperlink r:id="rId39" w:history="1">
         <w:r>
           <w:rPr>
             <w:rStyle w:val="a8"/>
@@ -9032,12 +11694,12 @@
           <w:t>https://developer.ibm.com/articles/an-introduction-to-uml/</w:t>
         </w:r>
       </w:hyperlink>
-      <w:bookmarkEnd w:id="67"/>
+      <w:bookmarkEnd w:id="72"/>
     </w:p>
     <w:p/>
     <w:p/>
     <w:sectPr>
-      <w:footerReference w:type="default" r:id="rId33"/>
+      <w:footerReference w:type="default" r:id="rId40"/>
       <w:pgSz w:w="11906" w:h="16838" w:code="9"/>
       <w:pgMar w:top="1134" w:right="851" w:bottom="1134" w:left="1701" w:header="510" w:footer="510" w:gutter="0"/>
       <w:pgNumType w:start="1"/>
@@ -9095,6 +11757,7 @@
         <w:docPartUnique/>
       </w:docPartObj>
     </w:sdtPr>
+    <w:sdtEndPr/>
     <w:sdtContent>
       <w:p>
         <w:pPr>
@@ -9114,7 +11777,7 @@
           <w:rPr>
             <w:lang w:val="ru-RU"/>
           </w:rPr>
-          <w:t>35</w:t>
+          <w:t>1</w:t>
         </w:r>
         <w:r>
           <w:fldChar w:fldCharType="end"/>
@@ -15177,7 +17840,7 @@
 </file>
 
 <file path=customXml/itemProps1.xml><?xml version="1.0" encoding="utf-8"?>
-<ds:datastoreItem xmlns:ds="http://schemas.openxmlformats.org/officeDocument/2006/customXml" ds:itemID="{B35944B1-EEC2-416B-A273-46DFC2B03D13}">
+<ds:datastoreItem xmlns:ds="http://schemas.openxmlformats.org/officeDocument/2006/customXml" ds:itemID="{6B0D1196-F76F-4DEA-BD20-51D9C56CA495}">
   <ds:schemaRefs>
     <ds:schemaRef ds:uri="http://schemas.openxmlformats.org/officeDocument/2006/bibliography"/>
   </ds:schemaRefs>

</xml_diff>